<commit_message>
Updated layout to prepare for completion of documentation
</commit_message>
<xml_diff>
--- a/documentation/Quark API.docx
+++ b/documentation/Quark API.docx
@@ -1,6 +1,6 @@
 
 <file path=word/document.xml><?xml version="1.0" encoding="utf-8"?>
-<w:document xmlns:wpc="http://schemas.microsoft.com/office/word/2010/wordprocessingCanvas" xmlns:cx="http://schemas.microsoft.com/office/drawing/2014/chartex" xmlns:cx1="http://schemas.microsoft.com/office/drawing/2015/9/8/chartex" xmlns:cx2="http://schemas.microsoft.com/office/drawing/2015/10/21/chartex" xmlns:cx3="http://schemas.microsoft.com/office/drawing/2016/5/9/chartex" xmlns:cx4="http://schemas.microsoft.com/office/drawing/2016/5/10/chartex" xmlns:cx5="http://schemas.microsoft.com/office/drawing/2016/5/11/chartex" xmlns:cx6="http://schemas.microsoft.com/office/drawing/2016/5/12/chartex" xmlns:cx7="http://schemas.microsoft.com/office/drawing/2016/5/13/chartex" xmlns:cx8="http://schemas.microsoft.com/office/drawing/2016/5/14/chartex" xmlns:mc="http://schemas.openxmlformats.org/markup-compatibility/2006" xmlns:aink="http://schemas.microsoft.com/office/drawing/2016/ink" xmlns:am3d="http://schemas.microsoft.com/office/drawing/2017/model3d" xmlns:o="urn:schemas-microsoft-com:office:office" xmlns:r="http://schemas.openxmlformats.org/officeDocument/2006/relationships" xmlns:m="http://schemas.openxmlformats.org/officeDocument/2006/math" xmlns:v="urn:schemas-microsoft-com:vml" xmlns:wp14="http://schemas.microsoft.com/office/word/2010/wordprocessingDrawing" xmlns:wp="http://schemas.openxmlformats.org/drawingml/2006/wordprocessingDrawing" xmlns:w10="urn:schemas-microsoft-com:office:word" xmlns:w="http://schemas.openxmlformats.org/wordprocessingml/2006/main" xmlns:w14="http://schemas.microsoft.com/office/word/2010/wordml" xmlns:w15="http://schemas.microsoft.com/office/word/2012/wordml" xmlns:w16cex="http://schemas.microsoft.com/office/word/2018/wordml/cex" xmlns:w16cid="http://schemas.microsoft.com/office/word/2016/wordml/cid" xmlns:w16="http://schemas.microsoft.com/office/word/2018/wordml" xmlns:w16sdtdh="http://schemas.microsoft.com/office/word/2020/wordml/sdtdatahash" xmlns:w16se="http://schemas.microsoft.com/office/word/2015/wordml/symex" xmlns:wpg="http://schemas.microsoft.com/office/word/2010/wordprocessingGroup" xmlns:wpi="http://schemas.microsoft.com/office/word/2010/wordprocessingInk" xmlns:wne="http://schemas.microsoft.com/office/word/2006/wordml" xmlns:wps="http://schemas.microsoft.com/office/word/2010/wordprocessingShape" mc:Ignorable="w14 w15 w16se w16cid w16 w16cex w16sdtdh wp14">
+<w:document xmlns:wpc="http://schemas.microsoft.com/office/word/2010/wordprocessingCanvas" xmlns:cx="http://schemas.microsoft.com/office/drawing/2014/chartex" xmlns:cx1="http://schemas.microsoft.com/office/drawing/2015/9/8/chartex" xmlns:cx2="http://schemas.microsoft.com/office/drawing/2015/10/21/chartex" xmlns:cx3="http://schemas.microsoft.com/office/drawing/2016/5/9/chartex" xmlns:cx4="http://schemas.microsoft.com/office/drawing/2016/5/10/chartex" xmlns:cx5="http://schemas.microsoft.com/office/drawing/2016/5/11/chartex" xmlns:cx6="http://schemas.microsoft.com/office/drawing/2016/5/12/chartex" xmlns:cx7="http://schemas.microsoft.com/office/drawing/2016/5/13/chartex" xmlns:cx8="http://schemas.microsoft.com/office/drawing/2016/5/14/chartex" xmlns:mc="http://schemas.openxmlformats.org/markup-compatibility/2006" xmlns:aink="http://schemas.microsoft.com/office/drawing/2016/ink" xmlns:am3d="http://schemas.microsoft.com/office/drawing/2017/model3d" xmlns:o="urn:schemas-microsoft-com:office:office" xmlns:oel="http://schemas.microsoft.com/office/2019/extlst" xmlns:r="http://schemas.openxmlformats.org/officeDocument/2006/relationships" xmlns:m="http://schemas.openxmlformats.org/officeDocument/2006/math" xmlns:v="urn:schemas-microsoft-com:vml" xmlns:wp14="http://schemas.microsoft.com/office/word/2010/wordprocessingDrawing" xmlns:wp="http://schemas.openxmlformats.org/drawingml/2006/wordprocessingDrawing" xmlns:w10="urn:schemas-microsoft-com:office:word" xmlns:w="http://schemas.openxmlformats.org/wordprocessingml/2006/main" xmlns:w14="http://schemas.microsoft.com/office/word/2010/wordml" xmlns:w15="http://schemas.microsoft.com/office/word/2012/wordml" xmlns:w16cex="http://schemas.microsoft.com/office/word/2018/wordml/cex" xmlns:w16cid="http://schemas.microsoft.com/office/word/2016/wordml/cid" xmlns:w16="http://schemas.microsoft.com/office/word/2018/wordml" xmlns:w16sdtdh="http://schemas.microsoft.com/office/word/2020/wordml/sdtdatahash" xmlns:w16se="http://schemas.microsoft.com/office/word/2015/wordml/symex" xmlns:wpg="http://schemas.microsoft.com/office/word/2010/wordprocessingGroup" xmlns:wpi="http://schemas.microsoft.com/office/word/2010/wordprocessingInk" xmlns:wne="http://schemas.microsoft.com/office/word/2006/wordml" xmlns:wps="http://schemas.microsoft.com/office/word/2010/wordprocessingShape" mc:Ignorable="w14 w15 w16se w16cid w16 w16cex w16sdtdh wp14">
   <w:body>
     <w:p>
       <w:pPr>
@@ -35,7 +35,7 @@
         <w:rPr>
           <w:rStyle w:val="SubtleReference"/>
         </w:rPr>
-        <w:t>29</w:t>
+        <w:t>12</w:t>
       </w:r>
       <w:r>
         <w:rPr>
@@ -673,7 +673,6 @@
       </w:pPr>
       <w:bookmarkStart w:id="1" w:name="_Toc102136455"/>
       <w:r>
-        <w:lastRenderedPageBreak/>
         <w:t>Default Routes</w:t>
       </w:r>
       <w:bookmarkEnd w:id="1"/>
@@ -687,10 +686,7 @@
         <w:t>Signup Route</w:t>
       </w:r>
       <w:r>
-        <w:t xml:space="preserve"> </w:t>
-      </w:r>
-      <w:r>
-        <w:t>– (TODO: Move this to be a POST request to /user)</w:t>
+        <w:t xml:space="preserve"> – (TODO: Move this to be a POST request to /user)</w:t>
       </w:r>
       <w:bookmarkEnd w:id="2"/>
     </w:p>
@@ -810,9 +806,14 @@
     </w:p>
     <w:p>
       <w:pPr>
-        <w:pStyle w:val="Body"/>
-        <w:ind w:firstLine="0"/>
-      </w:pPr>
+        <w:spacing w:before="0" w:after="0" w:line="240" w:lineRule="auto"/>
+        <w:rPr>
+          <w:rFonts w:asciiTheme="minorHAnsi" w:hAnsiTheme="minorHAnsi"/>
+        </w:rPr>
+      </w:pPr>
+      <w:r>
+        <w:br w:type="page"/>
+      </w:r>
     </w:p>
     <w:p>
       <w:pPr>
@@ -820,6 +821,7 @@
       </w:pPr>
       <w:bookmarkStart w:id="3" w:name="_Toc102136457"/>
       <w:r>
+        <w:lastRenderedPageBreak/>
         <w:t>Login Route</w:t>
       </w:r>
       <w:bookmarkEnd w:id="3"/>
@@ -935,19 +937,7 @@
         </w:numPr>
       </w:pPr>
       <w:r>
-        <w:t>Email</w:t>
-      </w:r>
-      <w:r>
-        <w:t xml:space="preserve"> Exists</w:t>
-      </w:r>
-      <w:r>
-        <w:t xml:space="preserve"> =&gt; (400 Bad request) { error: </w:t>
-      </w:r>
-      <w:r>
-        <w:t>email already in use</w:t>
-      </w:r>
-      <w:r>
-        <w:t xml:space="preserve"> }</w:t>
+        <w:t>Email Exists =&gt; (400 Bad request) { error: email already in use }</w:t>
       </w:r>
     </w:p>
     <w:p>
@@ -1022,9 +1012,6 @@
           <w:rFonts w:asciiTheme="minorHAnsi" w:hAnsiTheme="minorHAnsi"/>
         </w:rPr>
       </w:pPr>
-      <w:r>
-        <w:br w:type="page"/>
-      </w:r>
     </w:p>
     <w:p>
       <w:pPr>
@@ -1032,7 +1019,6 @@
       </w:pPr>
       <w:bookmarkStart w:id="4" w:name="_Toc102136458"/>
       <w:r>
-        <w:lastRenderedPageBreak/>
         <w:t>User routes</w:t>
       </w:r>
       <w:bookmarkEnd w:id="4"/>
@@ -1103,31 +1089,7 @@
         </w:numPr>
       </w:pPr>
       <w:r>
-        <w:t xml:space="preserve">Username </w:t>
-      </w:r>
-      <w:r>
-        <w:t>Doesn’t Exist</w:t>
-      </w:r>
-      <w:r>
-        <w:t xml:space="preserve"> =&gt; (40</w:t>
-      </w:r>
-      <w:r>
-        <w:t>4</w:t>
-      </w:r>
-      <w:r>
-        <w:t xml:space="preserve"> </w:t>
-      </w:r>
-      <w:r>
-        <w:t>Not Found</w:t>
-      </w:r>
-      <w:r>
-        <w:t xml:space="preserve">) { error: </w:t>
-      </w:r>
-      <w:r>
-        <w:t xml:space="preserve">user not found </w:t>
-      </w:r>
-      <w:r>
-        <w:t>}</w:t>
+        <w:t>Username Doesn’t Exist =&gt; (404 Not Found) { error: user not found }</w:t>
       </w:r>
     </w:p>
     <w:p>
@@ -1150,7 +1112,19 @@
     </w:p>
     <w:p>
       <w:pPr>
-        <w:pStyle w:val="Body"/>
+        <w:spacing w:before="0" w:after="0" w:line="240" w:lineRule="auto"/>
+        <w:rPr>
+          <w:rFonts w:asciiTheme="minorHAnsi" w:hAnsiTheme="minorHAnsi"/>
+        </w:rPr>
+      </w:pPr>
+      <w:r>
+        <w:br w:type="page"/>
+      </w:r>
+    </w:p>
+    <w:p>
+      <w:pPr>
+        <w:pStyle w:val="Body"/>
+        <w:ind w:firstLine="0"/>
       </w:pPr>
     </w:p>
     <w:p>
@@ -1188,10 +1162,7 @@
         <w:ind w:firstLine="0"/>
       </w:pPr>
       <w:r>
-        <w:t xml:space="preserve">Method: </w:t>
-      </w:r>
-      <w:r>
-        <w:t>PATCH</w:t>
+        <w:t>Method: PATCH</w:t>
       </w:r>
     </w:p>
     <w:p>
@@ -1296,10 +1267,7 @@
         <w:ind w:firstLine="0"/>
       </w:pPr>
       <w:r>
-        <w:t>Route: /</w:t>
-      </w:r>
-      <w:r>
-        <w:t>unit</w:t>
+        <w:t>Route: /unit</w:t>
       </w:r>
     </w:p>
     <w:p>
@@ -1308,10 +1276,7 @@
         <w:ind w:firstLine="0"/>
       </w:pPr>
       <w:r>
-        <w:t xml:space="preserve">Method: </w:t>
-      </w:r>
-      <w:r>
-        <w:t>POST</w:t>
+        <w:t>Method: POST</w:t>
       </w:r>
     </w:p>
     <w:p>
@@ -1373,7 +1338,7 @@
 </file>
 
 <file path=word/endnotes.xml><?xml version="1.0" encoding="utf-8"?>
-<w:endnotes xmlns:wpc="http://schemas.microsoft.com/office/word/2010/wordprocessingCanvas" xmlns:cx="http://schemas.microsoft.com/office/drawing/2014/chartex" xmlns:cx1="http://schemas.microsoft.com/office/drawing/2015/9/8/chartex" xmlns:cx2="http://schemas.microsoft.com/office/drawing/2015/10/21/chartex" xmlns:cx3="http://schemas.microsoft.com/office/drawing/2016/5/9/chartex" xmlns:cx4="http://schemas.microsoft.com/office/drawing/2016/5/10/chartex" xmlns:cx5="http://schemas.microsoft.com/office/drawing/2016/5/11/chartex" xmlns:cx6="http://schemas.microsoft.com/office/drawing/2016/5/12/chartex" xmlns:cx7="http://schemas.microsoft.com/office/drawing/2016/5/13/chartex" xmlns:cx8="http://schemas.microsoft.com/office/drawing/2016/5/14/chartex" xmlns:mc="http://schemas.openxmlformats.org/markup-compatibility/2006" xmlns:aink="http://schemas.microsoft.com/office/drawing/2016/ink" xmlns:am3d="http://schemas.microsoft.com/office/drawing/2017/model3d" xmlns:o="urn:schemas-microsoft-com:office:office" xmlns:r="http://schemas.openxmlformats.org/officeDocument/2006/relationships" xmlns:m="http://schemas.openxmlformats.org/officeDocument/2006/math" xmlns:v="urn:schemas-microsoft-com:vml" xmlns:wp14="http://schemas.microsoft.com/office/word/2010/wordprocessingDrawing" xmlns:wp="http://schemas.openxmlformats.org/drawingml/2006/wordprocessingDrawing" xmlns:w10="urn:schemas-microsoft-com:office:word" xmlns:w="http://schemas.openxmlformats.org/wordprocessingml/2006/main" xmlns:w14="http://schemas.microsoft.com/office/word/2010/wordml" xmlns:w15="http://schemas.microsoft.com/office/word/2012/wordml" xmlns:w16cex="http://schemas.microsoft.com/office/word/2018/wordml/cex" xmlns:w16cid="http://schemas.microsoft.com/office/word/2016/wordml/cid" xmlns:w16="http://schemas.microsoft.com/office/word/2018/wordml" xmlns:w16sdtdh="http://schemas.microsoft.com/office/word/2020/wordml/sdtdatahash" xmlns:w16se="http://schemas.microsoft.com/office/word/2015/wordml/symex" xmlns:wpg="http://schemas.microsoft.com/office/word/2010/wordprocessingGroup" xmlns:wpi="http://schemas.microsoft.com/office/word/2010/wordprocessingInk" xmlns:wne="http://schemas.microsoft.com/office/word/2006/wordml" xmlns:wps="http://schemas.microsoft.com/office/word/2010/wordprocessingShape" mc:Ignorable="w14 w15 w16se w16cid w16 w16cex w16sdtdh wp14">
+<w:endnotes xmlns:wpc="http://schemas.microsoft.com/office/word/2010/wordprocessingCanvas" xmlns:cx="http://schemas.microsoft.com/office/drawing/2014/chartex" xmlns:cx1="http://schemas.microsoft.com/office/drawing/2015/9/8/chartex" xmlns:cx2="http://schemas.microsoft.com/office/drawing/2015/10/21/chartex" xmlns:cx3="http://schemas.microsoft.com/office/drawing/2016/5/9/chartex" xmlns:cx4="http://schemas.microsoft.com/office/drawing/2016/5/10/chartex" xmlns:cx5="http://schemas.microsoft.com/office/drawing/2016/5/11/chartex" xmlns:cx6="http://schemas.microsoft.com/office/drawing/2016/5/12/chartex" xmlns:cx7="http://schemas.microsoft.com/office/drawing/2016/5/13/chartex" xmlns:cx8="http://schemas.microsoft.com/office/drawing/2016/5/14/chartex" xmlns:mc="http://schemas.openxmlformats.org/markup-compatibility/2006" xmlns:aink="http://schemas.microsoft.com/office/drawing/2016/ink" xmlns:am3d="http://schemas.microsoft.com/office/drawing/2017/model3d" xmlns:o="urn:schemas-microsoft-com:office:office" xmlns:oel="http://schemas.microsoft.com/office/2019/extlst" xmlns:r="http://schemas.openxmlformats.org/officeDocument/2006/relationships" xmlns:m="http://schemas.openxmlformats.org/officeDocument/2006/math" xmlns:v="urn:schemas-microsoft-com:vml" xmlns:wp14="http://schemas.microsoft.com/office/word/2010/wordprocessingDrawing" xmlns:wp="http://schemas.openxmlformats.org/drawingml/2006/wordprocessingDrawing" xmlns:w10="urn:schemas-microsoft-com:office:word" xmlns:w="http://schemas.openxmlformats.org/wordprocessingml/2006/main" xmlns:w14="http://schemas.microsoft.com/office/word/2010/wordml" xmlns:w15="http://schemas.microsoft.com/office/word/2012/wordml" xmlns:w16cex="http://schemas.microsoft.com/office/word/2018/wordml/cex" xmlns:w16cid="http://schemas.microsoft.com/office/word/2016/wordml/cid" xmlns:w16="http://schemas.microsoft.com/office/word/2018/wordml" xmlns:w16sdtdh="http://schemas.microsoft.com/office/word/2020/wordml/sdtdatahash" xmlns:w16se="http://schemas.microsoft.com/office/word/2015/wordml/symex" xmlns:wpg="http://schemas.microsoft.com/office/word/2010/wordprocessingGroup" xmlns:wpi="http://schemas.microsoft.com/office/word/2010/wordprocessingInk" xmlns:wne="http://schemas.microsoft.com/office/word/2006/wordml" xmlns:wps="http://schemas.microsoft.com/office/word/2010/wordprocessingShape" mc:Ignorable="w14 w15 w16se w16cid w16 w16cex w16sdtdh wp14">
   <w:endnote w:type="separator" w:id="-1">
     <w:p>
       <w:pPr>
@@ -1398,7 +1363,7 @@
 </file>
 
 <file path=word/footer1.xml><?xml version="1.0" encoding="utf-8"?>
-<w:ftr xmlns:wpc="http://schemas.microsoft.com/office/word/2010/wordprocessingCanvas" xmlns:cx="http://schemas.microsoft.com/office/drawing/2014/chartex" xmlns:cx1="http://schemas.microsoft.com/office/drawing/2015/9/8/chartex" xmlns:cx2="http://schemas.microsoft.com/office/drawing/2015/10/21/chartex" xmlns:cx3="http://schemas.microsoft.com/office/drawing/2016/5/9/chartex" xmlns:cx4="http://schemas.microsoft.com/office/drawing/2016/5/10/chartex" xmlns:cx5="http://schemas.microsoft.com/office/drawing/2016/5/11/chartex" xmlns:cx6="http://schemas.microsoft.com/office/drawing/2016/5/12/chartex" xmlns:cx7="http://schemas.microsoft.com/office/drawing/2016/5/13/chartex" xmlns:cx8="http://schemas.microsoft.com/office/drawing/2016/5/14/chartex" xmlns:mc="http://schemas.openxmlformats.org/markup-compatibility/2006" xmlns:aink="http://schemas.microsoft.com/office/drawing/2016/ink" xmlns:am3d="http://schemas.microsoft.com/office/drawing/2017/model3d" xmlns:o="urn:schemas-microsoft-com:office:office" xmlns:r="http://schemas.openxmlformats.org/officeDocument/2006/relationships" xmlns:m="http://schemas.openxmlformats.org/officeDocument/2006/math" xmlns:v="urn:schemas-microsoft-com:vml" xmlns:wp14="http://schemas.microsoft.com/office/word/2010/wordprocessingDrawing" xmlns:wp="http://schemas.openxmlformats.org/drawingml/2006/wordprocessingDrawing" xmlns:w10="urn:schemas-microsoft-com:office:word" xmlns:w="http://schemas.openxmlformats.org/wordprocessingml/2006/main" xmlns:w14="http://schemas.microsoft.com/office/word/2010/wordml" xmlns:w15="http://schemas.microsoft.com/office/word/2012/wordml" xmlns:w16cex="http://schemas.microsoft.com/office/word/2018/wordml/cex" xmlns:w16cid="http://schemas.microsoft.com/office/word/2016/wordml/cid" xmlns:w16="http://schemas.microsoft.com/office/word/2018/wordml" xmlns:w16sdtdh="http://schemas.microsoft.com/office/word/2020/wordml/sdtdatahash" xmlns:w16se="http://schemas.microsoft.com/office/word/2015/wordml/symex" xmlns:wpg="http://schemas.microsoft.com/office/word/2010/wordprocessingGroup" xmlns:wpi="http://schemas.microsoft.com/office/word/2010/wordprocessingInk" xmlns:wne="http://schemas.microsoft.com/office/word/2006/wordml" xmlns:wps="http://schemas.microsoft.com/office/word/2010/wordprocessingShape" mc:Ignorable="w14 w15 w16se w16cid w16 w16cex w16sdtdh wp14">
+<w:ftr xmlns:wpc="http://schemas.microsoft.com/office/word/2010/wordprocessingCanvas" xmlns:cx="http://schemas.microsoft.com/office/drawing/2014/chartex" xmlns:cx1="http://schemas.microsoft.com/office/drawing/2015/9/8/chartex" xmlns:cx2="http://schemas.microsoft.com/office/drawing/2015/10/21/chartex" xmlns:cx3="http://schemas.microsoft.com/office/drawing/2016/5/9/chartex" xmlns:cx4="http://schemas.microsoft.com/office/drawing/2016/5/10/chartex" xmlns:cx5="http://schemas.microsoft.com/office/drawing/2016/5/11/chartex" xmlns:cx6="http://schemas.microsoft.com/office/drawing/2016/5/12/chartex" xmlns:cx7="http://schemas.microsoft.com/office/drawing/2016/5/13/chartex" xmlns:cx8="http://schemas.microsoft.com/office/drawing/2016/5/14/chartex" xmlns:mc="http://schemas.openxmlformats.org/markup-compatibility/2006" xmlns:aink="http://schemas.microsoft.com/office/drawing/2016/ink" xmlns:am3d="http://schemas.microsoft.com/office/drawing/2017/model3d" xmlns:o="urn:schemas-microsoft-com:office:office" xmlns:oel="http://schemas.microsoft.com/office/2019/extlst" xmlns:r="http://schemas.openxmlformats.org/officeDocument/2006/relationships" xmlns:m="http://schemas.openxmlformats.org/officeDocument/2006/math" xmlns:v="urn:schemas-microsoft-com:vml" xmlns:wp14="http://schemas.microsoft.com/office/word/2010/wordprocessingDrawing" xmlns:wp="http://schemas.openxmlformats.org/drawingml/2006/wordprocessingDrawing" xmlns:w10="urn:schemas-microsoft-com:office:word" xmlns:w="http://schemas.openxmlformats.org/wordprocessingml/2006/main" xmlns:w14="http://schemas.microsoft.com/office/word/2010/wordml" xmlns:w15="http://schemas.microsoft.com/office/word/2012/wordml" xmlns:w16cex="http://schemas.microsoft.com/office/word/2018/wordml/cex" xmlns:w16cid="http://schemas.microsoft.com/office/word/2016/wordml/cid" xmlns:w16="http://schemas.microsoft.com/office/word/2018/wordml" xmlns:w16sdtdh="http://schemas.microsoft.com/office/word/2020/wordml/sdtdatahash" xmlns:w16se="http://schemas.microsoft.com/office/word/2015/wordml/symex" xmlns:wpg="http://schemas.microsoft.com/office/word/2010/wordprocessingGroup" xmlns:wpi="http://schemas.microsoft.com/office/word/2010/wordprocessingInk" xmlns:wne="http://schemas.microsoft.com/office/word/2006/wordml" xmlns:wps="http://schemas.microsoft.com/office/word/2010/wordprocessingShape" mc:Ignorable="w14 w15 w16se w16cid w16 w16cex w16sdtdh wp14">
   <w:sdt>
     <w:sdtPr>
       <w:rPr>
@@ -1455,7 +1420,7 @@
 </file>
 
 <file path=word/footer2.xml><?xml version="1.0" encoding="utf-8"?>
-<w:ftr xmlns:wpc="http://schemas.microsoft.com/office/word/2010/wordprocessingCanvas" xmlns:cx="http://schemas.microsoft.com/office/drawing/2014/chartex" xmlns:cx1="http://schemas.microsoft.com/office/drawing/2015/9/8/chartex" xmlns:cx2="http://schemas.microsoft.com/office/drawing/2015/10/21/chartex" xmlns:cx3="http://schemas.microsoft.com/office/drawing/2016/5/9/chartex" xmlns:cx4="http://schemas.microsoft.com/office/drawing/2016/5/10/chartex" xmlns:cx5="http://schemas.microsoft.com/office/drawing/2016/5/11/chartex" xmlns:cx6="http://schemas.microsoft.com/office/drawing/2016/5/12/chartex" xmlns:cx7="http://schemas.microsoft.com/office/drawing/2016/5/13/chartex" xmlns:cx8="http://schemas.microsoft.com/office/drawing/2016/5/14/chartex" xmlns:mc="http://schemas.openxmlformats.org/markup-compatibility/2006" xmlns:aink="http://schemas.microsoft.com/office/drawing/2016/ink" xmlns:am3d="http://schemas.microsoft.com/office/drawing/2017/model3d" xmlns:o="urn:schemas-microsoft-com:office:office" xmlns:r="http://schemas.openxmlformats.org/officeDocument/2006/relationships" xmlns:m="http://schemas.openxmlformats.org/officeDocument/2006/math" xmlns:v="urn:schemas-microsoft-com:vml" xmlns:wp14="http://schemas.microsoft.com/office/word/2010/wordprocessingDrawing" xmlns:wp="http://schemas.openxmlformats.org/drawingml/2006/wordprocessingDrawing" xmlns:w10="urn:schemas-microsoft-com:office:word" xmlns:w="http://schemas.openxmlformats.org/wordprocessingml/2006/main" xmlns:w14="http://schemas.microsoft.com/office/word/2010/wordml" xmlns:w15="http://schemas.microsoft.com/office/word/2012/wordml" xmlns:w16cex="http://schemas.microsoft.com/office/word/2018/wordml/cex" xmlns:w16cid="http://schemas.microsoft.com/office/word/2016/wordml/cid" xmlns:w16="http://schemas.microsoft.com/office/word/2018/wordml" xmlns:w16sdtdh="http://schemas.microsoft.com/office/word/2020/wordml/sdtdatahash" xmlns:w16se="http://schemas.microsoft.com/office/word/2015/wordml/symex" xmlns:wpg="http://schemas.microsoft.com/office/word/2010/wordprocessingGroup" xmlns:wpi="http://schemas.microsoft.com/office/word/2010/wordprocessingInk" xmlns:wne="http://schemas.microsoft.com/office/word/2006/wordml" xmlns:wps="http://schemas.microsoft.com/office/word/2010/wordprocessingShape" mc:Ignorable="w14 w15 w16se w16cid w16 w16cex w16sdtdh wp14">
+<w:ftr xmlns:wpc="http://schemas.microsoft.com/office/word/2010/wordprocessingCanvas" xmlns:cx="http://schemas.microsoft.com/office/drawing/2014/chartex" xmlns:cx1="http://schemas.microsoft.com/office/drawing/2015/9/8/chartex" xmlns:cx2="http://schemas.microsoft.com/office/drawing/2015/10/21/chartex" xmlns:cx3="http://schemas.microsoft.com/office/drawing/2016/5/9/chartex" xmlns:cx4="http://schemas.microsoft.com/office/drawing/2016/5/10/chartex" xmlns:cx5="http://schemas.microsoft.com/office/drawing/2016/5/11/chartex" xmlns:cx6="http://schemas.microsoft.com/office/drawing/2016/5/12/chartex" xmlns:cx7="http://schemas.microsoft.com/office/drawing/2016/5/13/chartex" xmlns:cx8="http://schemas.microsoft.com/office/drawing/2016/5/14/chartex" xmlns:mc="http://schemas.openxmlformats.org/markup-compatibility/2006" xmlns:aink="http://schemas.microsoft.com/office/drawing/2016/ink" xmlns:am3d="http://schemas.microsoft.com/office/drawing/2017/model3d" xmlns:o="urn:schemas-microsoft-com:office:office" xmlns:oel="http://schemas.microsoft.com/office/2019/extlst" xmlns:r="http://schemas.openxmlformats.org/officeDocument/2006/relationships" xmlns:m="http://schemas.openxmlformats.org/officeDocument/2006/math" xmlns:v="urn:schemas-microsoft-com:vml" xmlns:wp14="http://schemas.microsoft.com/office/word/2010/wordprocessingDrawing" xmlns:wp="http://schemas.openxmlformats.org/drawingml/2006/wordprocessingDrawing" xmlns:w10="urn:schemas-microsoft-com:office:word" xmlns:w="http://schemas.openxmlformats.org/wordprocessingml/2006/main" xmlns:w14="http://schemas.microsoft.com/office/word/2010/wordml" xmlns:w15="http://schemas.microsoft.com/office/word/2012/wordml" xmlns:w16cex="http://schemas.microsoft.com/office/word/2018/wordml/cex" xmlns:w16cid="http://schemas.microsoft.com/office/word/2016/wordml/cid" xmlns:w16="http://schemas.microsoft.com/office/word/2018/wordml" xmlns:w16sdtdh="http://schemas.microsoft.com/office/word/2020/wordml/sdtdatahash" xmlns:w16se="http://schemas.microsoft.com/office/word/2015/wordml/symex" xmlns:wpg="http://schemas.microsoft.com/office/word/2010/wordprocessingGroup" xmlns:wpi="http://schemas.microsoft.com/office/word/2010/wordprocessingInk" xmlns:wne="http://schemas.microsoft.com/office/word/2006/wordml" xmlns:wps="http://schemas.microsoft.com/office/word/2010/wordprocessingShape" mc:Ignorable="w14 w15 w16se w16cid w16 w16cex w16sdtdh wp14">
   <w:sdt>
     <w:sdtPr>
       <w:rPr>
@@ -1533,11 +1498,16 @@
       <w:t>Module: CI</w:t>
     </w:r>
     <w:r>
-      <w:t>583</w:t>
+      <w:t>5</w:t>
+    </w:r>
+    <w:r>
+      <w:t>36</w:t>
     </w:r>
     <w:r>
       <w:tab/>
-      <w:t>Student ID: 20837308</w:t>
+    </w:r>
+    <w:r>
+      <w:t>Quark Documentation</w:t>
     </w:r>
     <w:r>
       <w:tab/>
@@ -1547,7 +1517,7 @@
 </file>
 
 <file path=word/footnotes.xml><?xml version="1.0" encoding="utf-8"?>
-<w:footnotes xmlns:wpc="http://schemas.microsoft.com/office/word/2010/wordprocessingCanvas" xmlns:cx="http://schemas.microsoft.com/office/drawing/2014/chartex" xmlns:cx1="http://schemas.microsoft.com/office/drawing/2015/9/8/chartex" xmlns:cx2="http://schemas.microsoft.com/office/drawing/2015/10/21/chartex" xmlns:cx3="http://schemas.microsoft.com/office/drawing/2016/5/9/chartex" xmlns:cx4="http://schemas.microsoft.com/office/drawing/2016/5/10/chartex" xmlns:cx5="http://schemas.microsoft.com/office/drawing/2016/5/11/chartex" xmlns:cx6="http://schemas.microsoft.com/office/drawing/2016/5/12/chartex" xmlns:cx7="http://schemas.microsoft.com/office/drawing/2016/5/13/chartex" xmlns:cx8="http://schemas.microsoft.com/office/drawing/2016/5/14/chartex" xmlns:mc="http://schemas.openxmlformats.org/markup-compatibility/2006" xmlns:aink="http://schemas.microsoft.com/office/drawing/2016/ink" xmlns:am3d="http://schemas.microsoft.com/office/drawing/2017/model3d" xmlns:o="urn:schemas-microsoft-com:office:office" xmlns:r="http://schemas.openxmlformats.org/officeDocument/2006/relationships" xmlns:m="http://schemas.openxmlformats.org/officeDocument/2006/math" xmlns:v="urn:schemas-microsoft-com:vml" xmlns:wp14="http://schemas.microsoft.com/office/word/2010/wordprocessingDrawing" xmlns:wp="http://schemas.openxmlformats.org/drawingml/2006/wordprocessingDrawing" xmlns:w10="urn:schemas-microsoft-com:office:word" xmlns:w="http://schemas.openxmlformats.org/wordprocessingml/2006/main" xmlns:w14="http://schemas.microsoft.com/office/word/2010/wordml" xmlns:w15="http://schemas.microsoft.com/office/word/2012/wordml" xmlns:w16cex="http://schemas.microsoft.com/office/word/2018/wordml/cex" xmlns:w16cid="http://schemas.microsoft.com/office/word/2016/wordml/cid" xmlns:w16="http://schemas.microsoft.com/office/word/2018/wordml" xmlns:w16sdtdh="http://schemas.microsoft.com/office/word/2020/wordml/sdtdatahash" xmlns:w16se="http://schemas.microsoft.com/office/word/2015/wordml/symex" xmlns:wpg="http://schemas.microsoft.com/office/word/2010/wordprocessingGroup" xmlns:wpi="http://schemas.microsoft.com/office/word/2010/wordprocessingInk" xmlns:wne="http://schemas.microsoft.com/office/word/2006/wordml" xmlns:wps="http://schemas.microsoft.com/office/word/2010/wordprocessingShape" mc:Ignorable="w14 w15 w16se w16cid w16 w16cex w16sdtdh wp14">
+<w:footnotes xmlns:wpc="http://schemas.microsoft.com/office/word/2010/wordprocessingCanvas" xmlns:cx="http://schemas.microsoft.com/office/drawing/2014/chartex" xmlns:cx1="http://schemas.microsoft.com/office/drawing/2015/9/8/chartex" xmlns:cx2="http://schemas.microsoft.com/office/drawing/2015/10/21/chartex" xmlns:cx3="http://schemas.microsoft.com/office/drawing/2016/5/9/chartex" xmlns:cx4="http://schemas.microsoft.com/office/drawing/2016/5/10/chartex" xmlns:cx5="http://schemas.microsoft.com/office/drawing/2016/5/11/chartex" xmlns:cx6="http://schemas.microsoft.com/office/drawing/2016/5/12/chartex" xmlns:cx7="http://schemas.microsoft.com/office/drawing/2016/5/13/chartex" xmlns:cx8="http://schemas.microsoft.com/office/drawing/2016/5/14/chartex" xmlns:mc="http://schemas.openxmlformats.org/markup-compatibility/2006" xmlns:aink="http://schemas.microsoft.com/office/drawing/2016/ink" xmlns:am3d="http://schemas.microsoft.com/office/drawing/2017/model3d" xmlns:o="urn:schemas-microsoft-com:office:office" xmlns:oel="http://schemas.microsoft.com/office/2019/extlst" xmlns:r="http://schemas.openxmlformats.org/officeDocument/2006/relationships" xmlns:m="http://schemas.openxmlformats.org/officeDocument/2006/math" xmlns:v="urn:schemas-microsoft-com:vml" xmlns:wp14="http://schemas.microsoft.com/office/word/2010/wordprocessingDrawing" xmlns:wp="http://schemas.openxmlformats.org/drawingml/2006/wordprocessingDrawing" xmlns:w10="urn:schemas-microsoft-com:office:word" xmlns:w="http://schemas.openxmlformats.org/wordprocessingml/2006/main" xmlns:w14="http://schemas.microsoft.com/office/word/2010/wordml" xmlns:w15="http://schemas.microsoft.com/office/word/2012/wordml" xmlns:w16cex="http://schemas.microsoft.com/office/word/2018/wordml/cex" xmlns:w16cid="http://schemas.microsoft.com/office/word/2016/wordml/cid" xmlns:w16="http://schemas.microsoft.com/office/word/2018/wordml" xmlns:w16sdtdh="http://schemas.microsoft.com/office/word/2020/wordml/sdtdatahash" xmlns:w16se="http://schemas.microsoft.com/office/word/2015/wordml/symex" xmlns:wpg="http://schemas.microsoft.com/office/word/2010/wordprocessingGroup" xmlns:wpi="http://schemas.microsoft.com/office/word/2010/wordprocessingInk" xmlns:wne="http://schemas.microsoft.com/office/word/2006/wordml" xmlns:wps="http://schemas.microsoft.com/office/word/2010/wordprocessingShape" mc:Ignorable="w14 w15 w16se w16cid w16 w16cex w16sdtdh wp14">
   <w:footnote w:type="separator" w:id="-1">
     <w:p>
       <w:pPr>
@@ -1572,7 +1542,7 @@
 </file>
 
 <file path=word/header1.xml><?xml version="1.0" encoding="utf-8"?>
-<w:hdr xmlns:wpc="http://schemas.microsoft.com/office/word/2010/wordprocessingCanvas" xmlns:cx="http://schemas.microsoft.com/office/drawing/2014/chartex" xmlns:cx1="http://schemas.microsoft.com/office/drawing/2015/9/8/chartex" xmlns:cx2="http://schemas.microsoft.com/office/drawing/2015/10/21/chartex" xmlns:cx3="http://schemas.microsoft.com/office/drawing/2016/5/9/chartex" xmlns:cx4="http://schemas.microsoft.com/office/drawing/2016/5/10/chartex" xmlns:cx5="http://schemas.microsoft.com/office/drawing/2016/5/11/chartex" xmlns:cx6="http://schemas.microsoft.com/office/drawing/2016/5/12/chartex" xmlns:cx7="http://schemas.microsoft.com/office/drawing/2016/5/13/chartex" xmlns:cx8="http://schemas.microsoft.com/office/drawing/2016/5/14/chartex" xmlns:mc="http://schemas.openxmlformats.org/markup-compatibility/2006" xmlns:aink="http://schemas.microsoft.com/office/drawing/2016/ink" xmlns:am3d="http://schemas.microsoft.com/office/drawing/2017/model3d" xmlns:o="urn:schemas-microsoft-com:office:office" xmlns:r="http://schemas.openxmlformats.org/officeDocument/2006/relationships" xmlns:m="http://schemas.openxmlformats.org/officeDocument/2006/math" xmlns:v="urn:schemas-microsoft-com:vml" xmlns:wp14="http://schemas.microsoft.com/office/word/2010/wordprocessingDrawing" xmlns:wp="http://schemas.openxmlformats.org/drawingml/2006/wordprocessingDrawing" xmlns:w10="urn:schemas-microsoft-com:office:word" xmlns:w="http://schemas.openxmlformats.org/wordprocessingml/2006/main" xmlns:w14="http://schemas.microsoft.com/office/word/2010/wordml" xmlns:w15="http://schemas.microsoft.com/office/word/2012/wordml" xmlns:w16cex="http://schemas.microsoft.com/office/word/2018/wordml/cex" xmlns:w16cid="http://schemas.microsoft.com/office/word/2016/wordml/cid" xmlns:w16="http://schemas.microsoft.com/office/word/2018/wordml" xmlns:w16sdtdh="http://schemas.microsoft.com/office/word/2020/wordml/sdtdatahash" xmlns:w16se="http://schemas.microsoft.com/office/word/2015/wordml/symex" xmlns:wpg="http://schemas.microsoft.com/office/word/2010/wordprocessingGroup" xmlns:wpi="http://schemas.microsoft.com/office/word/2010/wordprocessingInk" xmlns:wne="http://schemas.microsoft.com/office/word/2006/wordml" xmlns:wps="http://schemas.microsoft.com/office/word/2010/wordprocessingShape" mc:Ignorable="w14 w15 w16se w16cid w16 w16cex w16sdtdh wp14">
+<w:hdr xmlns:wpc="http://schemas.microsoft.com/office/word/2010/wordprocessingCanvas" xmlns:cx="http://schemas.microsoft.com/office/drawing/2014/chartex" xmlns:cx1="http://schemas.microsoft.com/office/drawing/2015/9/8/chartex" xmlns:cx2="http://schemas.microsoft.com/office/drawing/2015/10/21/chartex" xmlns:cx3="http://schemas.microsoft.com/office/drawing/2016/5/9/chartex" xmlns:cx4="http://schemas.microsoft.com/office/drawing/2016/5/10/chartex" xmlns:cx5="http://schemas.microsoft.com/office/drawing/2016/5/11/chartex" xmlns:cx6="http://schemas.microsoft.com/office/drawing/2016/5/12/chartex" xmlns:cx7="http://schemas.microsoft.com/office/drawing/2016/5/13/chartex" xmlns:cx8="http://schemas.microsoft.com/office/drawing/2016/5/14/chartex" xmlns:mc="http://schemas.openxmlformats.org/markup-compatibility/2006" xmlns:aink="http://schemas.microsoft.com/office/drawing/2016/ink" xmlns:am3d="http://schemas.microsoft.com/office/drawing/2017/model3d" xmlns:o="urn:schemas-microsoft-com:office:office" xmlns:oel="http://schemas.microsoft.com/office/2019/extlst" xmlns:r="http://schemas.openxmlformats.org/officeDocument/2006/relationships" xmlns:m="http://schemas.openxmlformats.org/officeDocument/2006/math" xmlns:v="urn:schemas-microsoft-com:vml" xmlns:wp14="http://schemas.microsoft.com/office/word/2010/wordprocessingDrawing" xmlns:wp="http://schemas.openxmlformats.org/drawingml/2006/wordprocessingDrawing" xmlns:w10="urn:schemas-microsoft-com:office:word" xmlns:w="http://schemas.openxmlformats.org/wordprocessingml/2006/main" xmlns:w14="http://schemas.microsoft.com/office/word/2010/wordml" xmlns:w15="http://schemas.microsoft.com/office/word/2012/wordml" xmlns:w16cex="http://schemas.microsoft.com/office/word/2018/wordml/cex" xmlns:w16cid="http://schemas.microsoft.com/office/word/2016/wordml/cid" xmlns:w16="http://schemas.microsoft.com/office/word/2018/wordml" xmlns:w16sdtdh="http://schemas.microsoft.com/office/word/2020/wordml/sdtdatahash" xmlns:w16se="http://schemas.microsoft.com/office/word/2015/wordml/symex" xmlns:wpg="http://schemas.microsoft.com/office/word/2010/wordprocessingGroup" xmlns:wpi="http://schemas.microsoft.com/office/word/2010/wordprocessingInk" xmlns:wne="http://schemas.microsoft.com/office/word/2006/wordml" xmlns:wps="http://schemas.microsoft.com/office/word/2010/wordprocessingShape" mc:Ignorable="w14 w15 w16se w16cid w16 w16cex w16sdtdh wp14">
   <w:p>
     <w:pPr>
       <w:pStyle w:val="Header"/>
@@ -1585,7 +1555,7 @@
 </file>
 
 <file path=word/header2.xml><?xml version="1.0" encoding="utf-8"?>
-<w:hdr xmlns:wpc="http://schemas.microsoft.com/office/word/2010/wordprocessingCanvas" xmlns:cx="http://schemas.microsoft.com/office/drawing/2014/chartex" xmlns:cx1="http://schemas.microsoft.com/office/drawing/2015/9/8/chartex" xmlns:cx2="http://schemas.microsoft.com/office/drawing/2015/10/21/chartex" xmlns:cx3="http://schemas.microsoft.com/office/drawing/2016/5/9/chartex" xmlns:cx4="http://schemas.microsoft.com/office/drawing/2016/5/10/chartex" xmlns:cx5="http://schemas.microsoft.com/office/drawing/2016/5/11/chartex" xmlns:cx6="http://schemas.microsoft.com/office/drawing/2016/5/12/chartex" xmlns:cx7="http://schemas.microsoft.com/office/drawing/2016/5/13/chartex" xmlns:cx8="http://schemas.microsoft.com/office/drawing/2016/5/14/chartex" xmlns:mc="http://schemas.openxmlformats.org/markup-compatibility/2006" xmlns:aink="http://schemas.microsoft.com/office/drawing/2016/ink" xmlns:am3d="http://schemas.microsoft.com/office/drawing/2017/model3d" xmlns:o="urn:schemas-microsoft-com:office:office" xmlns:r="http://schemas.openxmlformats.org/officeDocument/2006/relationships" xmlns:m="http://schemas.openxmlformats.org/officeDocument/2006/math" xmlns:v="urn:schemas-microsoft-com:vml" xmlns:wp14="http://schemas.microsoft.com/office/word/2010/wordprocessingDrawing" xmlns:wp="http://schemas.openxmlformats.org/drawingml/2006/wordprocessingDrawing" xmlns:w10="urn:schemas-microsoft-com:office:word" xmlns:w="http://schemas.openxmlformats.org/wordprocessingml/2006/main" xmlns:w14="http://schemas.microsoft.com/office/word/2010/wordml" xmlns:w15="http://schemas.microsoft.com/office/word/2012/wordml" xmlns:w16cex="http://schemas.microsoft.com/office/word/2018/wordml/cex" xmlns:w16cid="http://schemas.microsoft.com/office/word/2016/wordml/cid" xmlns:w16="http://schemas.microsoft.com/office/word/2018/wordml" xmlns:w16sdtdh="http://schemas.microsoft.com/office/word/2020/wordml/sdtdatahash" xmlns:w16se="http://schemas.microsoft.com/office/word/2015/wordml/symex" xmlns:wpg="http://schemas.microsoft.com/office/word/2010/wordprocessingGroup" xmlns:wpi="http://schemas.microsoft.com/office/word/2010/wordprocessingInk" xmlns:wne="http://schemas.microsoft.com/office/word/2006/wordml" xmlns:wps="http://schemas.microsoft.com/office/word/2010/wordprocessingShape" mc:Ignorable="w14 w15 w16se w16cid w16 w16cex w16sdtdh wp14">
+<w:hdr xmlns:wpc="http://schemas.microsoft.com/office/word/2010/wordprocessingCanvas" xmlns:cx="http://schemas.microsoft.com/office/drawing/2014/chartex" xmlns:cx1="http://schemas.microsoft.com/office/drawing/2015/9/8/chartex" xmlns:cx2="http://schemas.microsoft.com/office/drawing/2015/10/21/chartex" xmlns:cx3="http://schemas.microsoft.com/office/drawing/2016/5/9/chartex" xmlns:cx4="http://schemas.microsoft.com/office/drawing/2016/5/10/chartex" xmlns:cx5="http://schemas.microsoft.com/office/drawing/2016/5/11/chartex" xmlns:cx6="http://schemas.microsoft.com/office/drawing/2016/5/12/chartex" xmlns:cx7="http://schemas.microsoft.com/office/drawing/2016/5/13/chartex" xmlns:cx8="http://schemas.microsoft.com/office/drawing/2016/5/14/chartex" xmlns:mc="http://schemas.openxmlformats.org/markup-compatibility/2006" xmlns:aink="http://schemas.microsoft.com/office/drawing/2016/ink" xmlns:am3d="http://schemas.microsoft.com/office/drawing/2017/model3d" xmlns:o="urn:schemas-microsoft-com:office:office" xmlns:oel="http://schemas.microsoft.com/office/2019/extlst" xmlns:r="http://schemas.openxmlformats.org/officeDocument/2006/relationships" xmlns:m="http://schemas.openxmlformats.org/officeDocument/2006/math" xmlns:v="urn:schemas-microsoft-com:vml" xmlns:wp14="http://schemas.microsoft.com/office/word/2010/wordprocessingDrawing" xmlns:wp="http://schemas.openxmlformats.org/drawingml/2006/wordprocessingDrawing" xmlns:w10="urn:schemas-microsoft-com:office:word" xmlns:w="http://schemas.openxmlformats.org/wordprocessingml/2006/main" xmlns:w14="http://schemas.microsoft.com/office/word/2010/wordml" xmlns:w15="http://schemas.microsoft.com/office/word/2012/wordml" xmlns:w16cex="http://schemas.microsoft.com/office/word/2018/wordml/cex" xmlns:w16cid="http://schemas.microsoft.com/office/word/2016/wordml/cid" xmlns:w16="http://schemas.microsoft.com/office/word/2018/wordml" xmlns:w16sdtdh="http://schemas.microsoft.com/office/word/2020/wordml/sdtdatahash" xmlns:w16se="http://schemas.microsoft.com/office/word/2015/wordml/symex" xmlns:wpg="http://schemas.microsoft.com/office/word/2010/wordprocessingGroup" xmlns:wpi="http://schemas.microsoft.com/office/word/2010/wordprocessingInk" xmlns:wne="http://schemas.microsoft.com/office/word/2006/wordml" xmlns:wps="http://schemas.microsoft.com/office/word/2010/wordprocessingShape" mc:Ignorable="w14 w15 w16se w16cid w16 w16cex w16sdtdh wp14">
   <w:p>
     <w:pPr>
       <w:pStyle w:val="Header"/>
@@ -1594,14 +1564,20 @@
       <w:tab/>
     </w:r>
     <w:r>
-      <w:t>Huffman Coding Assignment Report</w:t>
+      <w:t xml:space="preserve">Quark API </w:t>
+    </w:r>
+    <w:r>
+      <w:t>Outline</w:t>
+    </w:r>
+    <w:r>
+      <w:t xml:space="preserve"> Documentation</w:t>
     </w:r>
   </w:p>
 </w:hdr>
 </file>
 
 <file path=word/numbering.xml><?xml version="1.0" encoding="utf-8"?>
-<w:numbering xmlns:wpc="http://schemas.microsoft.com/office/word/2010/wordprocessingCanvas" xmlns:cx="http://schemas.microsoft.com/office/drawing/2014/chartex" xmlns:cx1="http://schemas.microsoft.com/office/drawing/2015/9/8/chartex" xmlns:cx2="http://schemas.microsoft.com/office/drawing/2015/10/21/chartex" xmlns:cx3="http://schemas.microsoft.com/office/drawing/2016/5/9/chartex" xmlns:cx4="http://schemas.microsoft.com/office/drawing/2016/5/10/chartex" xmlns:cx5="http://schemas.microsoft.com/office/drawing/2016/5/11/chartex" xmlns:cx6="http://schemas.microsoft.com/office/drawing/2016/5/12/chartex" xmlns:cx7="http://schemas.microsoft.com/office/drawing/2016/5/13/chartex" xmlns:cx8="http://schemas.microsoft.com/office/drawing/2016/5/14/chartex" xmlns:mc="http://schemas.openxmlformats.org/markup-compatibility/2006" xmlns:aink="http://schemas.microsoft.com/office/drawing/2016/ink" xmlns:am3d="http://schemas.microsoft.com/office/drawing/2017/model3d" xmlns:o="urn:schemas-microsoft-com:office:office" xmlns:r="http://schemas.openxmlformats.org/officeDocument/2006/relationships" xmlns:m="http://schemas.openxmlformats.org/officeDocument/2006/math" xmlns:v="urn:schemas-microsoft-com:vml" xmlns:wp14="http://schemas.microsoft.com/office/word/2010/wordprocessingDrawing" xmlns:wp="http://schemas.openxmlformats.org/drawingml/2006/wordprocessingDrawing" xmlns:w10="urn:schemas-microsoft-com:office:word" xmlns:w="http://schemas.openxmlformats.org/wordprocessingml/2006/main" xmlns:w14="http://schemas.microsoft.com/office/word/2010/wordml" xmlns:w15="http://schemas.microsoft.com/office/word/2012/wordml" xmlns:w16cex="http://schemas.microsoft.com/office/word/2018/wordml/cex" xmlns:w16cid="http://schemas.microsoft.com/office/word/2016/wordml/cid" xmlns:w16="http://schemas.microsoft.com/office/word/2018/wordml" xmlns:w16sdtdh="http://schemas.microsoft.com/office/word/2020/wordml/sdtdatahash" xmlns:w16se="http://schemas.microsoft.com/office/word/2015/wordml/symex" xmlns:wpg="http://schemas.microsoft.com/office/word/2010/wordprocessingGroup" xmlns:wpi="http://schemas.microsoft.com/office/word/2010/wordprocessingInk" xmlns:wne="http://schemas.microsoft.com/office/word/2006/wordml" xmlns:wps="http://schemas.microsoft.com/office/word/2010/wordprocessingShape" mc:Ignorable="w14 w15 w16se w16cid w16 w16cex w16sdtdh wp14">
+<w:numbering xmlns:wpc="http://schemas.microsoft.com/office/word/2010/wordprocessingCanvas" xmlns:cx="http://schemas.microsoft.com/office/drawing/2014/chartex" xmlns:cx1="http://schemas.microsoft.com/office/drawing/2015/9/8/chartex" xmlns:cx2="http://schemas.microsoft.com/office/drawing/2015/10/21/chartex" xmlns:cx3="http://schemas.microsoft.com/office/drawing/2016/5/9/chartex" xmlns:cx4="http://schemas.microsoft.com/office/drawing/2016/5/10/chartex" xmlns:cx5="http://schemas.microsoft.com/office/drawing/2016/5/11/chartex" xmlns:cx6="http://schemas.microsoft.com/office/drawing/2016/5/12/chartex" xmlns:cx7="http://schemas.microsoft.com/office/drawing/2016/5/13/chartex" xmlns:cx8="http://schemas.microsoft.com/office/drawing/2016/5/14/chartex" xmlns:mc="http://schemas.openxmlformats.org/markup-compatibility/2006" xmlns:aink="http://schemas.microsoft.com/office/drawing/2016/ink" xmlns:am3d="http://schemas.microsoft.com/office/drawing/2017/model3d" xmlns:o="urn:schemas-microsoft-com:office:office" xmlns:oel="http://schemas.microsoft.com/office/2019/extlst" xmlns:r="http://schemas.openxmlformats.org/officeDocument/2006/relationships" xmlns:m="http://schemas.openxmlformats.org/officeDocument/2006/math" xmlns:v="urn:schemas-microsoft-com:vml" xmlns:wp14="http://schemas.microsoft.com/office/word/2010/wordprocessingDrawing" xmlns:wp="http://schemas.openxmlformats.org/drawingml/2006/wordprocessingDrawing" xmlns:w10="urn:schemas-microsoft-com:office:word" xmlns:w="http://schemas.openxmlformats.org/wordprocessingml/2006/main" xmlns:w14="http://schemas.microsoft.com/office/word/2010/wordml" xmlns:w15="http://schemas.microsoft.com/office/word/2012/wordml" xmlns:w16cex="http://schemas.microsoft.com/office/word/2018/wordml/cex" xmlns:w16cid="http://schemas.microsoft.com/office/word/2016/wordml/cid" xmlns:w16="http://schemas.microsoft.com/office/word/2018/wordml" xmlns:w16sdtdh="http://schemas.microsoft.com/office/word/2020/wordml/sdtdatahash" xmlns:w16se="http://schemas.microsoft.com/office/word/2015/wordml/symex" xmlns:wpg="http://schemas.microsoft.com/office/word/2010/wordprocessingGroup" xmlns:wpi="http://schemas.microsoft.com/office/word/2010/wordprocessingInk" xmlns:wne="http://schemas.microsoft.com/office/word/2006/wordml" xmlns:wps="http://schemas.microsoft.com/office/word/2010/wordprocessingShape" mc:Ignorable="w14 w15 w16se w16cid w16 w16cex w16sdtdh wp14">
   <w:abstractNum w:abstractNumId="0" w15:restartNumberingAfterBreak="0">
     <w:nsid w:val="030C19DF"/>
     <w:multiLevelType w:val="hybridMultilevel"/>
@@ -4497,9 +4473,9 @@
     <w:next w:val="Body"/>
     <w:link w:val="H1Char"/>
     <w:qFormat/>
-    <w:rsid w:val="00D80031"/>
+    <w:rsid w:val="00FF2D80"/>
     <w:pPr>
-      <w:pageBreakBefore/>
+      <w:spacing w:before="480" w:after="60"/>
       <w:ind w:left="357" w:hanging="357"/>
     </w:pPr>
   </w:style>
@@ -4518,7 +4494,7 @@
     <w:name w:val="H1 Char"/>
     <w:basedOn w:val="Heading1Char"/>
     <w:link w:val="H1"/>
-    <w:rsid w:val="00D80031"/>
+    <w:rsid w:val="00FF2D80"/>
     <w:rPr>
       <w:rFonts w:asciiTheme="majorHAnsi" w:eastAsiaTheme="majorEastAsia" w:hAnsiTheme="majorHAnsi" w:cstheme="majorBidi"/>
       <w:color w:val="262626" w:themeColor="text1" w:themeTint="D9"/>

</xml_diff>

<commit_message>
Updated api documentation to include unit requests
</commit_message>
<xml_diff>
--- a/documentation/Quark API.docx
+++ b/documentation/Quark API.docx
@@ -54,7 +54,13 @@
         <w:rPr>
           <w:rStyle w:val="SubtleReference"/>
         </w:rPr>
-        <w:t xml:space="preserve">April </w:t>
+        <w:t>May</w:t>
+      </w:r>
+      <w:r>
+        <w:rPr>
+          <w:rStyle w:val="SubtleReference"/>
+        </w:rPr>
+        <w:t xml:space="preserve"> </w:t>
       </w:r>
       <w:r>
         <w:rPr>
@@ -152,7 +158,7 @@
           <w:r>
             <w:fldChar w:fldCharType="separate"/>
           </w:r>
-          <w:hyperlink w:anchor="_Toc102136454" w:history="1">
+          <w:hyperlink w:anchor="_Toc104219637" w:history="1">
             <w:r>
               <w:rPr>
                 <w:rStyle w:val="Hyperlink"/>
@@ -200,7 +206,7 @@
                 <w:noProof/>
                 <w:webHidden/>
               </w:rPr>
-              <w:instrText xml:space="preserve"> PAGEREF _Toc102136454 \h </w:instrText>
+              <w:instrText xml:space="preserve"> PAGEREF _Toc104219637 \h </w:instrText>
             </w:r>
             <w:r>
               <w:rPr>
@@ -246,7 +252,7 @@
               <w:lang w:eastAsia="en-GB"/>
             </w:rPr>
           </w:pPr>
-          <w:hyperlink w:anchor="_Toc102136455" w:history="1">
+          <w:hyperlink w:anchor="_Toc104219638" w:history="1">
             <w:r>
               <w:rPr>
                 <w:rStyle w:val="Hyperlink"/>
@@ -294,7 +300,7 @@
                 <w:noProof/>
                 <w:webHidden/>
               </w:rPr>
-              <w:instrText xml:space="preserve"> PAGEREF _Toc102136455 \h </w:instrText>
+              <w:instrText xml:space="preserve"> PAGEREF _Toc104219638 \h </w:instrText>
             </w:r>
             <w:r>
               <w:rPr>
@@ -340,7 +346,7 @@
               <w:lang w:eastAsia="en-GB"/>
             </w:rPr>
           </w:pPr>
-          <w:hyperlink w:anchor="_Toc102136456" w:history="1">
+          <w:hyperlink w:anchor="_Toc104219639" w:history="1">
             <w:r>
               <w:rPr>
                 <w:rStyle w:val="Hyperlink"/>
@@ -363,7 +369,7 @@
                 <w:rStyle w:val="Hyperlink"/>
                 <w:noProof/>
               </w:rPr>
-              <w:t>Signup Route – (TODO: Move this to be a POST request to /user)</w:t>
+              <w:t>Signup Route</w:t>
             </w:r>
             <w:r>
               <w:rPr>
@@ -384,7 +390,7 @@
                 <w:noProof/>
                 <w:webHidden/>
               </w:rPr>
-              <w:instrText xml:space="preserve"> PAGEREF _Toc102136456 \h </w:instrText>
+              <w:instrText xml:space="preserve"> PAGEREF _Toc104219639 \h </w:instrText>
             </w:r>
             <w:r>
               <w:rPr>
@@ -430,7 +436,7 @@
               <w:lang w:eastAsia="en-GB"/>
             </w:rPr>
           </w:pPr>
-          <w:hyperlink w:anchor="_Toc102136457" w:history="1">
+          <w:hyperlink w:anchor="_Toc104219640" w:history="1">
             <w:r>
               <w:rPr>
                 <w:rStyle w:val="Hyperlink"/>
@@ -474,7 +480,7 @@
                 <w:noProof/>
                 <w:webHidden/>
               </w:rPr>
-              <w:instrText xml:space="preserve"> PAGEREF _Toc102136457 \h </w:instrText>
+              <w:instrText xml:space="preserve"> PAGEREF _Toc104219640 \h </w:instrText>
             </w:r>
             <w:r>
               <w:rPr>
@@ -494,7 +500,7 @@
                 <w:noProof/>
                 <w:webHidden/>
               </w:rPr>
-              <w:t>2</w:t>
+              <w:t>3</w:t>
             </w:r>
             <w:r>
               <w:rPr>
@@ -520,7 +526,7 @@
               <w:lang w:eastAsia="en-GB"/>
             </w:rPr>
           </w:pPr>
-          <w:hyperlink w:anchor="_Toc102136458" w:history="1">
+          <w:hyperlink w:anchor="_Toc104219641" w:history="1">
             <w:r>
               <w:rPr>
                 <w:rStyle w:val="Hyperlink"/>
@@ -564,7 +570,7 @@
                 <w:noProof/>
                 <w:webHidden/>
               </w:rPr>
-              <w:instrText xml:space="preserve"> PAGEREF _Toc102136458 \h </w:instrText>
+              <w:instrText xml:space="preserve"> PAGEREF _Toc104219641 \h </w:instrText>
             </w:r>
             <w:r>
               <w:rPr>
@@ -584,7 +590,97 @@
                 <w:noProof/>
                 <w:webHidden/>
               </w:rPr>
-              <w:t>3</w:t>
+              <w:t>4</w:t>
+            </w:r>
+            <w:r>
+              <w:rPr>
+                <w:noProof/>
+                <w:webHidden/>
+              </w:rPr>
+              <w:fldChar w:fldCharType="end"/>
+            </w:r>
+          </w:hyperlink>
+        </w:p>
+        <w:p>
+          <w:pPr>
+            <w:pStyle w:val="TOC2"/>
+            <w:tabs>
+              <w:tab w:val="left" w:pos="960"/>
+              <w:tab w:val="right" w:leader="dot" w:pos="9010"/>
+            </w:tabs>
+            <w:rPr>
+              <w:rFonts w:asciiTheme="minorHAnsi" w:eastAsiaTheme="minorEastAsia" w:hAnsiTheme="minorHAnsi" w:cstheme="minorBidi"/>
+              <w:b w:val="0"/>
+              <w:bCs w:val="0"/>
+              <w:noProof/>
+              <w:lang w:eastAsia="en-GB"/>
+            </w:rPr>
+          </w:pPr>
+          <w:hyperlink w:anchor="_Toc104219642" w:history="1">
+            <w:r>
+              <w:rPr>
+                <w:rStyle w:val="Hyperlink"/>
+                <w:noProof/>
+              </w:rPr>
+              <w:t>2.4.</w:t>
+            </w:r>
+            <w:r>
+              <w:rPr>
+                <w:rFonts w:asciiTheme="minorHAnsi" w:eastAsiaTheme="minorEastAsia" w:hAnsiTheme="minorHAnsi" w:cstheme="minorBidi"/>
+                <w:b w:val="0"/>
+                <w:bCs w:val="0"/>
+                <w:noProof/>
+                <w:lang w:eastAsia="en-GB"/>
+              </w:rPr>
+              <w:tab/>
+            </w:r>
+            <w:r>
+              <w:rPr>
+                <w:rStyle w:val="Hyperlink"/>
+                <w:noProof/>
+              </w:rPr>
+              <w:t>Unit Route</w:t>
+            </w:r>
+            <w:r>
+              <w:rPr>
+                <w:noProof/>
+                <w:webHidden/>
+              </w:rPr>
+              <w:tab/>
+            </w:r>
+            <w:r>
+              <w:rPr>
+                <w:noProof/>
+                <w:webHidden/>
+              </w:rPr>
+              <w:fldChar w:fldCharType="begin"/>
+            </w:r>
+            <w:r>
+              <w:rPr>
+                <w:noProof/>
+                <w:webHidden/>
+              </w:rPr>
+              <w:instrText xml:space="preserve"> PAGEREF _Toc104219642 \h </w:instrText>
+            </w:r>
+            <w:r>
+              <w:rPr>
+                <w:noProof/>
+                <w:webHidden/>
+              </w:rPr>
+            </w:r>
+            <w:r>
+              <w:rPr>
+                <w:noProof/>
+                <w:webHidden/>
+              </w:rPr>
+              <w:fldChar w:fldCharType="separate"/>
+            </w:r>
+            <w:r>
+              <w:rPr>
+                <w:noProof/>
+                <w:webHidden/>
+              </w:rPr>
+              <w:t>5</w:t>
             </w:r>
             <w:r>
               <w:rPr>
@@ -638,7 +734,7 @@
       <w:pPr>
         <w:pStyle w:val="H1"/>
       </w:pPr>
-      <w:bookmarkStart w:id="0" w:name="_Toc102136454"/>
+      <w:bookmarkStart w:id="0" w:name="_Toc104219637"/>
       <w:r>
         <w:lastRenderedPageBreak/>
         <w:t>Overview</w:t>
@@ -669,10 +765,22 @@
     </w:p>
     <w:p>
       <w:pPr>
+        <w:spacing w:before="0" w:after="0" w:line="240" w:lineRule="auto"/>
+        <w:rPr>
+          <w:rFonts w:asciiTheme="minorHAnsi" w:hAnsiTheme="minorHAnsi"/>
+        </w:rPr>
+      </w:pPr>
+      <w:r>
+        <w:br w:type="page"/>
+      </w:r>
+    </w:p>
+    <w:p>
+      <w:pPr>
         <w:pStyle w:val="H1"/>
       </w:pPr>
-      <w:bookmarkStart w:id="1" w:name="_Toc102136455"/>
-      <w:r>
+      <w:bookmarkStart w:id="1" w:name="_Toc104219638"/>
+      <w:r>
+        <w:lastRenderedPageBreak/>
         <w:t>Default Routes</w:t>
       </w:r>
       <w:bookmarkEnd w:id="1"/>
@@ -681,13 +789,10 @@
       <w:pPr>
         <w:pStyle w:val="H2"/>
       </w:pPr>
-      <w:bookmarkStart w:id="2" w:name="_Toc102136456"/>
+      <w:bookmarkStart w:id="2" w:name="_Toc104219639"/>
       <w:r>
         <w:t>Signup Route</w:t>
       </w:r>
-      <w:r>
-        <w:t xml:space="preserve"> – (TODO: Move this to be a POST request to /user)</w:t>
-      </w:r>
       <w:bookmarkEnd w:id="2"/>
     </w:p>
     <w:p>
@@ -741,7 +846,7 @@
         <w:ind w:firstLine="0"/>
       </w:pPr>
       <w:r>
-        <w:t>Responses: Missing Params =&gt; (400 Bad request) { error: missing params }</w:t>
+        <w:t xml:space="preserve">Responses: </w:t>
       </w:r>
     </w:p>
     <w:p>
@@ -753,7 +858,7 @@
         </w:numPr>
       </w:pPr>
       <w:r>
-        <w:t>Invalid Email =&gt; (400 Bad request) { error: invalid email address }</w:t>
+        <w:t>Missing Params =&gt; (400 Bad request) { error: missing params }</w:t>
       </w:r>
     </w:p>
     <w:p>
@@ -765,7 +870,7 @@
         </w:numPr>
       </w:pPr>
       <w:r>
-        <w:t>Email Exists =&gt; (400 Bad request) { error: email already in use }</w:t>
+        <w:t>Invalid Email =&gt; (400 Bad request) { error: invalid email address }</w:t>
       </w:r>
     </w:p>
     <w:p>
@@ -777,7 +882,7 @@
         </w:numPr>
       </w:pPr>
       <w:r>
-        <w:t>Invalid Username =&gt; (400 Bad request) { error: invalid email address }</w:t>
+        <w:t>Email Exists =&gt; (400 Bad request) { error: email already in use }</w:t>
       </w:r>
     </w:p>
     <w:p>
@@ -789,7 +894,7 @@
         </w:numPr>
       </w:pPr>
       <w:r>
-        <w:t>Username Exists =&gt; (400 Bad request) { error: username already in use }</w:t>
+        <w:t>Invalid Username =&gt; (400 Bad request) { error: invalid email address }</w:t>
       </w:r>
     </w:p>
     <w:p>
@@ -801,7 +906,31 @@
         </w:numPr>
       </w:pPr>
       <w:r>
-        <w:t>Successful Registration =&gt; (200 OK) { status: success }</w:t>
+        <w:t>Username Exists =&gt; (400 Bad request) { error: username already in use }</w:t>
+      </w:r>
+    </w:p>
+    <w:p>
+      <w:pPr>
+        <w:pStyle w:val="Body"/>
+        <w:numPr>
+          <w:ilvl w:val="0"/>
+          <w:numId w:val="19"/>
+        </w:numPr>
+      </w:pPr>
+      <w:r>
+        <w:t>Successful Registration =&gt; (20</w:t>
+      </w:r>
+      <w:r>
+        <w:t>1</w:t>
+      </w:r>
+      <w:r>
+        <w:t xml:space="preserve"> </w:t>
+      </w:r>
+      <w:r>
+        <w:t>Created</w:t>
+      </w:r>
+      <w:r>
+        <w:t>) { status: success }</w:t>
       </w:r>
     </w:p>
     <w:p>
@@ -819,7 +948,7 @@
       <w:pPr>
         <w:pStyle w:val="H2"/>
       </w:pPr>
-      <w:bookmarkStart w:id="3" w:name="_Toc102136457"/>
+      <w:bookmarkStart w:id="3" w:name="_Toc104219640"/>
       <w:r>
         <w:lastRenderedPageBreak/>
         <w:t>Login Route</w:t>
@@ -1012,13 +1141,20 @@
           <w:rFonts w:asciiTheme="minorHAnsi" w:hAnsiTheme="minorHAnsi"/>
         </w:rPr>
       </w:pPr>
+      <w:r>
+        <w:rPr>
+          <w:rFonts w:asciiTheme="minorHAnsi" w:hAnsiTheme="minorHAnsi"/>
+        </w:rPr>
+        <w:br w:type="page"/>
+      </w:r>
     </w:p>
     <w:p>
       <w:pPr>
         <w:pStyle w:val="H2"/>
       </w:pPr>
-      <w:bookmarkStart w:id="4" w:name="_Toc102136458"/>
-      <w:r>
+      <w:bookmarkStart w:id="4" w:name="_Toc104219641"/>
+      <w:r>
+        <w:lastRenderedPageBreak/>
         <w:t>User routes</w:t>
       </w:r>
       <w:bookmarkEnd w:id="4"/>
@@ -1112,6 +1248,101 @@
     </w:p>
     <w:p>
       <w:pPr>
+        <w:pStyle w:val="Body"/>
+        <w:ind w:firstLine="0"/>
+      </w:pPr>
+    </w:p>
+    <w:p>
+      <w:pPr>
+        <w:pStyle w:val="Body"/>
+        <w:ind w:firstLine="0"/>
+      </w:pPr>
+      <w:r>
+        <w:t>Route: /user</w:t>
+      </w:r>
+    </w:p>
+    <w:p>
+      <w:pPr>
+        <w:pStyle w:val="Body"/>
+        <w:ind w:firstLine="0"/>
+      </w:pPr>
+      <w:r>
+        <w:t>Method: PATCH</w:t>
+      </w:r>
+    </w:p>
+    <w:p>
+      <w:pPr>
+        <w:pStyle w:val="Body"/>
+        <w:ind w:firstLine="0"/>
+      </w:pPr>
+      <w:r>
+        <w:t>Request Type: JSON</w:t>
+      </w:r>
+    </w:p>
+    <w:p>
+      <w:pPr>
+        <w:pStyle w:val="Body"/>
+        <w:ind w:firstLine="0"/>
+      </w:pPr>
+      <w:r>
+        <w:t xml:space="preserve">Request: </w:t>
+      </w:r>
+      <w:r>
+        <w:t>[email] [username] [password]</w:t>
+      </w:r>
+    </w:p>
+    <w:p>
+      <w:pPr>
+        <w:pStyle w:val="Body"/>
+        <w:ind w:firstLine="0"/>
+      </w:pPr>
+      <w:r>
+        <w:t>Response Type: JSON</w:t>
+      </w:r>
+    </w:p>
+    <w:p>
+      <w:pPr>
+        <w:pStyle w:val="Body"/>
+        <w:ind w:firstLine="0"/>
+      </w:pPr>
+      <w:r>
+        <w:t xml:space="preserve">Responses: </w:t>
+      </w:r>
+    </w:p>
+    <w:p>
+      <w:pPr>
+        <w:pStyle w:val="Body"/>
+        <w:numPr>
+          <w:ilvl w:val="0"/>
+          <w:numId w:val="19"/>
+        </w:numPr>
+      </w:pPr>
+      <w:r>
+        <w:t>Missing Params =&gt; (400 Bad request) { error: missing params }</w:t>
+      </w:r>
+    </w:p>
+    <w:p>
+      <w:pPr>
+        <w:pStyle w:val="Body"/>
+        <w:numPr>
+          <w:ilvl w:val="0"/>
+          <w:numId w:val="19"/>
+        </w:numPr>
+      </w:pPr>
+      <w:r>
+        <w:t>Success =&gt; (200 OK) { token: [</w:t>
+      </w:r>
+      <w:proofErr w:type="spellStart"/>
+      <w:r>
+        <w:t>jwt_token</w:t>
+      </w:r>
+      <w:proofErr w:type="spellEnd"/>
+      <w:r>
+        <w:t>] }</w:t>
+      </w:r>
+    </w:p>
+    <w:p>
+      <w:pPr>
         <w:spacing w:before="0" w:after="0" w:line="240" w:lineRule="auto"/>
         <w:rPr>
           <w:rFonts w:asciiTheme="minorHAnsi" w:hAnsiTheme="minorHAnsi"/>
@@ -1123,29 +1354,35 @@
     </w:p>
     <w:p>
       <w:pPr>
+        <w:pStyle w:val="H2"/>
+      </w:pPr>
+      <w:bookmarkStart w:id="5" w:name="_Toc104219642"/>
+      <w:r>
+        <w:lastRenderedPageBreak/>
+        <w:t>Unit Route</w:t>
+      </w:r>
+      <w:bookmarkEnd w:id="5"/>
+    </w:p>
+    <w:p>
+      <w:pPr>
         <w:pStyle w:val="Body"/>
         <w:ind w:firstLine="0"/>
       </w:pPr>
+      <w:r>
+        <w:t>Route: /</w:t>
+      </w:r>
+      <w:r>
+        <w:t>unit</w:t>
+      </w:r>
     </w:p>
     <w:p>
       <w:pPr>
         <w:pStyle w:val="Body"/>
         <w:ind w:firstLine="0"/>
-        <w:rPr>
-          <w:color w:val="FF0000"/>
-        </w:rPr>
-      </w:pPr>
-      <w:r>
-        <w:rPr>
-          <w:color w:val="FF0000"/>
-        </w:rPr>
-        <w:t>// TODO: Add POST request for adding new user (Will be linked to from signup route)</w:t>
-      </w:r>
-    </w:p>
-    <w:p>
-      <w:pPr>
-        <w:pStyle w:val="Body"/>
-      </w:pPr>
+      </w:pPr>
+      <w:r>
+        <w:t>Method: GET</w:t>
+      </w:r>
     </w:p>
     <w:p>
       <w:pPr>
@@ -1153,37 +1390,10 @@
         <w:ind w:firstLine="0"/>
       </w:pPr>
       <w:r>
-        <w:t>Route: /user</w:t>
-      </w:r>
-    </w:p>
-    <w:p>
-      <w:pPr>
-        <w:pStyle w:val="Body"/>
-        <w:ind w:firstLine="0"/>
-      </w:pPr>
-      <w:r>
-        <w:t>Method: PATCH</w:t>
-      </w:r>
-    </w:p>
-    <w:p>
-      <w:pPr>
-        <w:pStyle w:val="Body"/>
-        <w:ind w:firstLine="0"/>
-      </w:pPr>
-      <w:r>
-        <w:t>Request Type: JSON</w:t>
-      </w:r>
-    </w:p>
-    <w:p>
-      <w:pPr>
-        <w:pStyle w:val="Body"/>
-        <w:ind w:firstLine="0"/>
-      </w:pPr>
-      <w:r>
         <w:t xml:space="preserve">Request: </w:t>
       </w:r>
       <w:r>
-        <w:t>[email] [username] [password]</w:t>
+        <w:t>none</w:t>
       </w:r>
     </w:p>
     <w:p>
@@ -1213,7 +1423,7 @@
         </w:numPr>
       </w:pPr>
       <w:r>
-        <w:t>Missing Params =&gt; (400 Bad request) { error: missing params }</w:t>
+        <w:t>Missing token =&gt; (401 Unauthorized) { error: missing token }</w:t>
       </w:r>
     </w:p>
     <w:p>
@@ -1225,7 +1435,73 @@
         </w:numPr>
       </w:pPr>
       <w:r>
-        <w:t>Username</w:t>
+        <w:t xml:space="preserve">Success =&gt; (200 OK) { </w:t>
+      </w:r>
+      <w:r>
+        <w:t>units</w:t>
+      </w:r>
+      <w:r>
+        <w:t xml:space="preserve"> }</w:t>
+      </w:r>
+    </w:p>
+    <w:p>
+      <w:pPr>
+        <w:pStyle w:val="Body"/>
+        <w:ind w:firstLine="0"/>
+      </w:pPr>
+    </w:p>
+    <w:p>
+      <w:pPr>
+        <w:pStyle w:val="Body"/>
+        <w:ind w:firstLine="0"/>
+      </w:pPr>
+      <w:r>
+        <w:t>Route: /unit</w:t>
+      </w:r>
+    </w:p>
+    <w:p>
+      <w:pPr>
+        <w:pStyle w:val="Body"/>
+        <w:ind w:firstLine="0"/>
+      </w:pPr>
+      <w:r>
+        <w:t xml:space="preserve">Method: </w:t>
+      </w:r>
+      <w:r>
+        <w:t>GET</w:t>
+      </w:r>
+    </w:p>
+    <w:p>
+      <w:pPr>
+        <w:pStyle w:val="Body"/>
+        <w:ind w:firstLine="0"/>
+      </w:pPr>
+      <w:r>
+        <w:t xml:space="preserve">Request: </w:t>
+      </w:r>
+      <w:r>
+        <w:t>[username]</w:t>
+      </w:r>
+    </w:p>
+    <w:p>
+      <w:pPr>
+        <w:pStyle w:val="Body"/>
+        <w:ind w:firstLine="0"/>
+      </w:pPr>
+      <w:r>
+        <w:t xml:space="preserve">Response Type: </w:t>
+      </w:r>
+      <w:r>
+        <w:t>JSON</w:t>
+      </w:r>
+    </w:p>
+    <w:p>
+      <w:pPr>
+        <w:pStyle w:val="Body"/>
+        <w:ind w:firstLine="0"/>
+      </w:pPr>
+      <w:r>
+        <w:t xml:space="preserve">Responses: </w:t>
       </w:r>
     </w:p>
     <w:p>
@@ -1237,82 +1513,7 @@
         </w:numPr>
       </w:pPr>
       <w:r>
-        <w:t>Success =&gt; (200 OK) { token: [</w:t>
-      </w:r>
-      <w:proofErr w:type="spellStart"/>
-      <w:r>
-        <w:t>jwt_token</w:t>
-      </w:r>
-      <w:proofErr w:type="spellEnd"/>
-      <w:r>
-        <w:t>] }</w:t>
-      </w:r>
-    </w:p>
-    <w:p>
-      <w:pPr>
-        <w:pStyle w:val="Body"/>
-      </w:pPr>
-    </w:p>
-    <w:p>
-      <w:pPr>
-        <w:pStyle w:val="H2"/>
-      </w:pPr>
-      <w:r>
-        <w:t>Unit Route</w:t>
-      </w:r>
-    </w:p>
-    <w:p>
-      <w:pPr>
-        <w:pStyle w:val="Body"/>
-        <w:ind w:firstLine="0"/>
-      </w:pPr>
-      <w:r>
-        <w:t>Route: /unit</w:t>
-      </w:r>
-    </w:p>
-    <w:p>
-      <w:pPr>
-        <w:pStyle w:val="Body"/>
-        <w:ind w:firstLine="0"/>
-      </w:pPr>
-      <w:r>
-        <w:t>Method: POST</w:t>
-      </w:r>
-    </w:p>
-    <w:p>
-      <w:pPr>
-        <w:pStyle w:val="Body"/>
-        <w:ind w:firstLine="0"/>
-      </w:pPr>
-      <w:r>
-        <w:t>Request Type: JSON</w:t>
-      </w:r>
-    </w:p>
-    <w:p>
-      <w:pPr>
-        <w:pStyle w:val="Body"/>
-        <w:ind w:firstLine="0"/>
-      </w:pPr>
-      <w:r>
-        <w:t xml:space="preserve">Request: </w:t>
-      </w:r>
-    </w:p>
-    <w:p>
-      <w:pPr>
-        <w:pStyle w:val="Body"/>
-        <w:ind w:firstLine="0"/>
-      </w:pPr>
-      <w:r>
-        <w:t xml:space="preserve">Response Type: </w:t>
-      </w:r>
-    </w:p>
-    <w:p>
-      <w:pPr>
-        <w:pStyle w:val="Body"/>
-        <w:ind w:firstLine="0"/>
-      </w:pPr>
-      <w:r>
-        <w:t xml:space="preserve">Responses: </w:t>
+        <w:t>Missing token =&gt; (401 Unauthorized) { error: missing token }</w:t>
       </w:r>
     </w:p>
     <w:p>
@@ -1323,6 +1524,165 @@
           <w:numId w:val="19"/>
         </w:numPr>
       </w:pPr>
+      <w:r>
+        <w:t>Missing Params =&gt; (400 Bad request) { error: missing params }</w:t>
+      </w:r>
+    </w:p>
+    <w:p>
+      <w:pPr>
+        <w:pStyle w:val="Body"/>
+        <w:numPr>
+          <w:ilvl w:val="0"/>
+          <w:numId w:val="19"/>
+        </w:numPr>
+      </w:pPr>
+      <w:r>
+        <w:t>Success =&gt; (200 OK) { units }</w:t>
+      </w:r>
+    </w:p>
+    <w:p>
+      <w:pPr>
+        <w:spacing w:before="0" w:after="0" w:line="240" w:lineRule="auto"/>
+        <w:rPr>
+          <w:rFonts w:asciiTheme="minorHAnsi" w:hAnsiTheme="minorHAnsi"/>
+        </w:rPr>
+      </w:pPr>
+    </w:p>
+    <w:p>
+      <w:pPr>
+        <w:pStyle w:val="Body"/>
+        <w:ind w:firstLine="0"/>
+      </w:pPr>
+      <w:r>
+        <w:t>Route: /unit</w:t>
+      </w:r>
+    </w:p>
+    <w:p>
+      <w:pPr>
+        <w:pStyle w:val="Body"/>
+        <w:ind w:firstLine="0"/>
+      </w:pPr>
+      <w:r>
+        <w:t>Method: POST</w:t>
+      </w:r>
+    </w:p>
+    <w:p>
+      <w:pPr>
+        <w:pStyle w:val="Body"/>
+        <w:ind w:firstLine="0"/>
+      </w:pPr>
+      <w:r>
+        <w:t>Request Type: JSON</w:t>
+      </w:r>
+    </w:p>
+    <w:p>
+      <w:pPr>
+        <w:pStyle w:val="Body"/>
+        <w:ind w:firstLine="0"/>
+      </w:pPr>
+      <w:r>
+        <w:t xml:space="preserve">Request: </w:t>
+      </w:r>
+      <w:r>
+        <w:t>[label],</w:t>
+      </w:r>
+      <w:r>
+        <w:t xml:space="preserve"> </w:t>
+      </w:r>
+      <w:r>
+        <w:t>[</w:t>
+      </w:r>
+      <w:proofErr w:type="spellStart"/>
+      <w:r>
+        <w:t>start_time</w:t>
+      </w:r>
+      <w:proofErr w:type="spellEnd"/>
+      <w:r>
+        <w:t>],</w:t>
+      </w:r>
+      <w:r>
+        <w:t xml:space="preserve"> </w:t>
+      </w:r>
+      <w:r>
+        <w:t>[</w:t>
+      </w:r>
+      <w:proofErr w:type="spellStart"/>
+      <w:r>
+        <w:t>end_time</w:t>
+      </w:r>
+      <w:proofErr w:type="spellEnd"/>
+      <w:r>
+        <w:t>]</w:t>
+      </w:r>
+    </w:p>
+    <w:p>
+      <w:pPr>
+        <w:pStyle w:val="Body"/>
+        <w:ind w:firstLine="0"/>
+      </w:pPr>
+      <w:r>
+        <w:t xml:space="preserve">Response Type: </w:t>
+      </w:r>
+      <w:r>
+        <w:t>JSON</w:t>
+      </w:r>
+    </w:p>
+    <w:p>
+      <w:pPr>
+        <w:pStyle w:val="Body"/>
+        <w:ind w:firstLine="0"/>
+      </w:pPr>
+      <w:r>
+        <w:t xml:space="preserve">Responses: </w:t>
+      </w:r>
+    </w:p>
+    <w:p>
+      <w:pPr>
+        <w:pStyle w:val="Body"/>
+        <w:numPr>
+          <w:ilvl w:val="0"/>
+          <w:numId w:val="19"/>
+        </w:numPr>
+      </w:pPr>
+      <w:r>
+        <w:t>Missing token =&gt; (401 Unauthorized) { error: missing token }</w:t>
+      </w:r>
+    </w:p>
+    <w:p>
+      <w:pPr>
+        <w:pStyle w:val="Body"/>
+        <w:numPr>
+          <w:ilvl w:val="0"/>
+          <w:numId w:val="19"/>
+        </w:numPr>
+      </w:pPr>
+      <w:r>
+        <w:t>Missing Params =&gt; (400 Bad request) { error: missing params }</w:t>
+      </w:r>
+    </w:p>
+    <w:p>
+      <w:pPr>
+        <w:pStyle w:val="Body"/>
+        <w:numPr>
+          <w:ilvl w:val="0"/>
+          <w:numId w:val="19"/>
+        </w:numPr>
+      </w:pPr>
+      <w:r>
+        <w:t>Success =&gt; (20</w:t>
+      </w:r>
+      <w:r>
+        <w:t>1</w:t>
+      </w:r>
+      <w:r>
+        <w:t xml:space="preserve"> </w:t>
+      </w:r>
+      <w:r>
+        <w:t>Created</w:t>
+      </w:r>
+      <w:r>
+        <w:t>) { }</w:t>
+      </w:r>
     </w:p>
     <w:sectPr>
       <w:headerReference w:type="default" r:id="rId10"/>
@@ -1564,13 +1924,7 @@
       <w:tab/>
     </w:r>
     <w:r>
-      <w:t xml:space="preserve">Quark API </w:t>
-    </w:r>
-    <w:r>
-      <w:t>Outline</w:t>
-    </w:r>
-    <w:r>
-      <w:t xml:space="preserve"> Documentation</w:t>
+      <w:t>Quark API Outline Documentation</w:t>
     </w:r>
   </w:p>
 </w:hdr>

</xml_diff>

<commit_message>
Completed API documentation for routes
</commit_message>
<xml_diff>
--- a/documentation/Quark API.docx
+++ b/documentation/Quark API.docx
@@ -158,7 +158,7 @@
           <w:r>
             <w:fldChar w:fldCharType="separate"/>
           </w:r>
-          <w:hyperlink w:anchor="_Toc104219637" w:history="1">
+          <w:hyperlink w:anchor="_Toc104901990" w:history="1">
             <w:r>
               <w:rPr>
                 <w:rStyle w:val="Hyperlink"/>
@@ -206,7 +206,7 @@
                 <w:noProof/>
                 <w:webHidden/>
               </w:rPr>
-              <w:instrText xml:space="preserve"> PAGEREF _Toc104219637 \h </w:instrText>
+              <w:instrText xml:space="preserve"> PAGEREF _Toc104901990 \h </w:instrText>
             </w:r>
             <w:r>
               <w:rPr>
@@ -252,7 +252,7 @@
               <w:lang w:eastAsia="en-GB"/>
             </w:rPr>
           </w:pPr>
-          <w:hyperlink w:anchor="_Toc104219638" w:history="1">
+          <w:hyperlink w:anchor="_Toc104901991" w:history="1">
             <w:r>
               <w:rPr>
                 <w:rStyle w:val="Hyperlink"/>
@@ -279,7 +279,7 @@
                 <w:rStyle w:val="Hyperlink"/>
                 <w:noProof/>
               </w:rPr>
-              <w:t>Default Routes</w:t>
+              <w:t>Routes</w:t>
             </w:r>
             <w:r>
               <w:rPr>
@@ -300,7 +300,7 @@
                 <w:noProof/>
                 <w:webHidden/>
               </w:rPr>
-              <w:instrText xml:space="preserve"> PAGEREF _Toc104219638 \h </w:instrText>
+              <w:instrText xml:space="preserve"> PAGEREF _Toc104901991 \h </w:instrText>
             </w:r>
             <w:r>
               <w:rPr>
@@ -320,7 +320,7 @@
                 <w:noProof/>
                 <w:webHidden/>
               </w:rPr>
-              <w:t>2</w:t>
+              <w:t>1</w:t>
             </w:r>
             <w:r>
               <w:rPr>
@@ -346,7 +346,7 @@
               <w:lang w:eastAsia="en-GB"/>
             </w:rPr>
           </w:pPr>
-          <w:hyperlink w:anchor="_Toc104219639" w:history="1">
+          <w:hyperlink w:anchor="_Toc104901992" w:history="1">
             <w:r>
               <w:rPr>
                 <w:rStyle w:val="Hyperlink"/>
@@ -369,7 +369,21 @@
                 <w:rStyle w:val="Hyperlink"/>
                 <w:noProof/>
               </w:rPr>
-              <w:t>Signup Route</w:t>
+              <w:t>Signup /</w:t>
+            </w:r>
+            <w:r>
+              <w:rPr>
+                <w:rStyle w:val="Hyperlink"/>
+                <w:noProof/>
+              </w:rPr>
+              <w:t xml:space="preserve"> </w:t>
+            </w:r>
+            <w:r>
+              <w:rPr>
+                <w:rStyle w:val="Hyperlink"/>
+                <w:noProof/>
+              </w:rPr>
+              <w:t>Register</w:t>
             </w:r>
             <w:r>
               <w:rPr>
@@ -390,7 +404,7 @@
                 <w:noProof/>
                 <w:webHidden/>
               </w:rPr>
-              <w:instrText xml:space="preserve"> PAGEREF _Toc104219639 \h </w:instrText>
+              <w:instrText xml:space="preserve"> PAGEREF _Toc104901992 \h </w:instrText>
             </w:r>
             <w:r>
               <w:rPr>
@@ -410,7 +424,7 @@
                 <w:noProof/>
                 <w:webHidden/>
               </w:rPr>
-              <w:t>2</w:t>
+              <w:t>1</w:t>
             </w:r>
             <w:r>
               <w:rPr>
@@ -436,7 +450,7 @@
               <w:lang w:eastAsia="en-GB"/>
             </w:rPr>
           </w:pPr>
-          <w:hyperlink w:anchor="_Toc104219640" w:history="1">
+          <w:hyperlink w:anchor="_Toc104901993" w:history="1">
             <w:r>
               <w:rPr>
                 <w:rStyle w:val="Hyperlink"/>
@@ -480,7 +494,7 @@
                 <w:noProof/>
                 <w:webHidden/>
               </w:rPr>
-              <w:instrText xml:space="preserve"> PAGEREF _Toc104219640 \h </w:instrText>
+              <w:instrText xml:space="preserve"> PAGEREF _Toc104901993 \h </w:instrText>
             </w:r>
             <w:r>
               <w:rPr>
@@ -500,7 +514,7 @@
                 <w:noProof/>
                 <w:webHidden/>
               </w:rPr>
-              <w:t>3</w:t>
+              <w:t>2</w:t>
             </w:r>
             <w:r>
               <w:rPr>
@@ -526,7 +540,7 @@
               <w:lang w:eastAsia="en-GB"/>
             </w:rPr>
           </w:pPr>
-          <w:hyperlink w:anchor="_Toc104219641" w:history="1">
+          <w:hyperlink w:anchor="_Toc104901994" w:history="1">
             <w:r>
               <w:rPr>
                 <w:rStyle w:val="Hyperlink"/>
@@ -570,7 +584,7 @@
                 <w:noProof/>
                 <w:webHidden/>
               </w:rPr>
-              <w:instrText xml:space="preserve"> PAGEREF _Toc104219641 \h </w:instrText>
+              <w:instrText xml:space="preserve"> PAGEREF _Toc104901994 \h </w:instrText>
             </w:r>
             <w:r>
               <w:rPr>
@@ -590,7 +604,7 @@
                 <w:noProof/>
                 <w:webHidden/>
               </w:rPr>
-              <w:t>4</w:t>
+              <w:t>3</w:t>
             </w:r>
             <w:r>
               <w:rPr>
@@ -616,7 +630,7 @@
               <w:lang w:eastAsia="en-GB"/>
             </w:rPr>
           </w:pPr>
-          <w:hyperlink w:anchor="_Toc104219642" w:history="1">
+          <w:hyperlink w:anchor="_Toc104901995" w:history="1">
             <w:r>
               <w:rPr>
                 <w:rStyle w:val="Hyperlink"/>
@@ -660,7 +674,7 @@
                 <w:noProof/>
                 <w:webHidden/>
               </w:rPr>
-              <w:instrText xml:space="preserve"> PAGEREF _Toc104219642 \h </w:instrText>
+              <w:instrText xml:space="preserve"> PAGEREF _Toc104901995 \h </w:instrText>
             </w:r>
             <w:r>
               <w:rPr>
@@ -680,7 +694,187 @@
                 <w:noProof/>
                 <w:webHidden/>
               </w:rPr>
-              <w:t>5</w:t>
+              <w:t>3</w:t>
+            </w:r>
+            <w:r>
+              <w:rPr>
+                <w:noProof/>
+                <w:webHidden/>
+              </w:rPr>
+              <w:fldChar w:fldCharType="end"/>
+            </w:r>
+          </w:hyperlink>
+        </w:p>
+        <w:p>
+          <w:pPr>
+            <w:pStyle w:val="TOC2"/>
+            <w:tabs>
+              <w:tab w:val="left" w:pos="960"/>
+              <w:tab w:val="right" w:leader="dot" w:pos="9010"/>
+            </w:tabs>
+            <w:rPr>
+              <w:rFonts w:asciiTheme="minorHAnsi" w:eastAsiaTheme="minorEastAsia" w:hAnsiTheme="minorHAnsi" w:cstheme="minorBidi"/>
+              <w:b w:val="0"/>
+              <w:bCs w:val="0"/>
+              <w:noProof/>
+              <w:lang w:eastAsia="en-GB"/>
+            </w:rPr>
+          </w:pPr>
+          <w:hyperlink w:anchor="_Toc104901996" w:history="1">
+            <w:r>
+              <w:rPr>
+                <w:rStyle w:val="Hyperlink"/>
+                <w:noProof/>
+              </w:rPr>
+              <w:t>2.5.</w:t>
+            </w:r>
+            <w:r>
+              <w:rPr>
+                <w:rFonts w:asciiTheme="minorHAnsi" w:eastAsiaTheme="minorEastAsia" w:hAnsiTheme="minorHAnsi" w:cstheme="minorBidi"/>
+                <w:b w:val="0"/>
+                <w:bCs w:val="0"/>
+                <w:noProof/>
+                <w:lang w:eastAsia="en-GB"/>
+              </w:rPr>
+              <w:tab/>
+            </w:r>
+            <w:r>
+              <w:rPr>
+                <w:rStyle w:val="Hyperlink"/>
+                <w:noProof/>
+              </w:rPr>
+              <w:t>Profile Route</w:t>
+            </w:r>
+            <w:r>
+              <w:rPr>
+                <w:noProof/>
+                <w:webHidden/>
+              </w:rPr>
+              <w:tab/>
+            </w:r>
+            <w:r>
+              <w:rPr>
+                <w:noProof/>
+                <w:webHidden/>
+              </w:rPr>
+              <w:fldChar w:fldCharType="begin"/>
+            </w:r>
+            <w:r>
+              <w:rPr>
+                <w:noProof/>
+                <w:webHidden/>
+              </w:rPr>
+              <w:instrText xml:space="preserve"> PAGEREF _Toc104901996 \h </w:instrText>
+            </w:r>
+            <w:r>
+              <w:rPr>
+                <w:noProof/>
+                <w:webHidden/>
+              </w:rPr>
+            </w:r>
+            <w:r>
+              <w:rPr>
+                <w:noProof/>
+                <w:webHidden/>
+              </w:rPr>
+              <w:fldChar w:fldCharType="separate"/>
+            </w:r>
+            <w:r>
+              <w:rPr>
+                <w:noProof/>
+                <w:webHidden/>
+              </w:rPr>
+              <w:t>4</w:t>
+            </w:r>
+            <w:r>
+              <w:rPr>
+                <w:noProof/>
+                <w:webHidden/>
+              </w:rPr>
+              <w:fldChar w:fldCharType="end"/>
+            </w:r>
+          </w:hyperlink>
+        </w:p>
+        <w:p>
+          <w:pPr>
+            <w:pStyle w:val="TOC2"/>
+            <w:tabs>
+              <w:tab w:val="left" w:pos="960"/>
+              <w:tab w:val="right" w:leader="dot" w:pos="9010"/>
+            </w:tabs>
+            <w:rPr>
+              <w:rFonts w:asciiTheme="minorHAnsi" w:eastAsiaTheme="minorEastAsia" w:hAnsiTheme="minorHAnsi" w:cstheme="minorBidi"/>
+              <w:b w:val="0"/>
+              <w:bCs w:val="0"/>
+              <w:noProof/>
+              <w:lang w:eastAsia="en-GB"/>
+            </w:rPr>
+          </w:pPr>
+          <w:hyperlink w:anchor="_Toc104901997" w:history="1">
+            <w:r>
+              <w:rPr>
+                <w:rStyle w:val="Hyperlink"/>
+                <w:noProof/>
+              </w:rPr>
+              <w:t>2.6.</w:t>
+            </w:r>
+            <w:r>
+              <w:rPr>
+                <w:rFonts w:asciiTheme="minorHAnsi" w:eastAsiaTheme="minorEastAsia" w:hAnsiTheme="minorHAnsi" w:cstheme="minorBidi"/>
+                <w:b w:val="0"/>
+                <w:bCs w:val="0"/>
+                <w:noProof/>
+                <w:lang w:eastAsia="en-GB"/>
+              </w:rPr>
+              <w:tab/>
+            </w:r>
+            <w:r>
+              <w:rPr>
+                <w:rStyle w:val="Hyperlink"/>
+                <w:noProof/>
+              </w:rPr>
+              <w:t>Leaderboard Route</w:t>
+            </w:r>
+            <w:r>
+              <w:rPr>
+                <w:noProof/>
+                <w:webHidden/>
+              </w:rPr>
+              <w:tab/>
+            </w:r>
+            <w:r>
+              <w:rPr>
+                <w:noProof/>
+                <w:webHidden/>
+              </w:rPr>
+              <w:fldChar w:fldCharType="begin"/>
+            </w:r>
+            <w:r>
+              <w:rPr>
+                <w:noProof/>
+                <w:webHidden/>
+              </w:rPr>
+              <w:instrText xml:space="preserve"> PAGEREF _Toc104901997 \h </w:instrText>
+            </w:r>
+            <w:r>
+              <w:rPr>
+                <w:noProof/>
+                <w:webHidden/>
+              </w:rPr>
+            </w:r>
+            <w:r>
+              <w:rPr>
+                <w:noProof/>
+                <w:webHidden/>
+              </w:rPr>
+              <w:fldChar w:fldCharType="separate"/>
+            </w:r>
+            <w:r>
+              <w:rPr>
+                <w:noProof/>
+                <w:webHidden/>
+              </w:rPr>
+              <w:t>4</w:t>
             </w:r>
             <w:r>
               <w:rPr>
@@ -734,7 +928,7 @@
       <w:pPr>
         <w:pStyle w:val="H1"/>
       </w:pPr>
-      <w:bookmarkStart w:id="0" w:name="_Toc104219637"/>
+      <w:bookmarkStart w:id="0" w:name="_Toc104901990"/>
       <w:r>
         <w:lastRenderedPageBreak/>
         <w:t>Overview</w:t>
@@ -761,6 +955,170 @@
       </w:r>
       <w:r>
         <w:t>errors in the request or fail to find the required resources, the errors will occur in the listed order. This will help for development as well as integration testing.</w:t>
+      </w:r>
+    </w:p>
+    <w:p>
+      <w:pPr>
+        <w:pStyle w:val="H1"/>
+      </w:pPr>
+      <w:bookmarkStart w:id="1" w:name="_Toc104901991"/>
+      <w:r>
+        <w:t>Routes</w:t>
+      </w:r>
+      <w:bookmarkEnd w:id="1"/>
+    </w:p>
+    <w:p>
+      <w:pPr>
+        <w:pStyle w:val="H2"/>
+      </w:pPr>
+      <w:bookmarkStart w:id="2" w:name="_Toc104901992"/>
+      <w:r>
+        <w:t>Signup</w:t>
+      </w:r>
+      <w:r>
+        <w:t xml:space="preserve"> / Register</w:t>
+      </w:r>
+      <w:bookmarkEnd w:id="2"/>
+      <w:r>
+        <w:t xml:space="preserve"> Route</w:t>
+      </w:r>
+    </w:p>
+    <w:p>
+      <w:pPr>
+        <w:pStyle w:val="Body"/>
+        <w:ind w:firstLine="0"/>
+      </w:pPr>
+      <w:r>
+        <w:t>Route: /register</w:t>
+      </w:r>
+    </w:p>
+    <w:p>
+      <w:pPr>
+        <w:pStyle w:val="Body"/>
+        <w:ind w:firstLine="0"/>
+      </w:pPr>
+      <w:r>
+        <w:t>Method: POST</w:t>
+      </w:r>
+    </w:p>
+    <w:p>
+      <w:pPr>
+        <w:pStyle w:val="Body"/>
+        <w:ind w:firstLine="0"/>
+      </w:pPr>
+      <w:r>
+        <w:t>Request Type: JSON</w:t>
+      </w:r>
+    </w:p>
+    <w:p>
+      <w:pPr>
+        <w:pStyle w:val="Body"/>
+        <w:ind w:firstLine="0"/>
+      </w:pPr>
+      <w:r>
+        <w:t>Request: [email] [username] [password]</w:t>
+      </w:r>
+    </w:p>
+    <w:p>
+      <w:pPr>
+        <w:pStyle w:val="Body"/>
+        <w:ind w:firstLine="0"/>
+      </w:pPr>
+      <w:r>
+        <w:t>Response Type: JSON</w:t>
+      </w:r>
+    </w:p>
+    <w:p>
+      <w:pPr>
+        <w:pStyle w:val="Body"/>
+        <w:ind w:firstLine="0"/>
+      </w:pPr>
+      <w:r>
+        <w:t xml:space="preserve">Responses: </w:t>
+      </w:r>
+    </w:p>
+    <w:p>
+      <w:pPr>
+        <w:pStyle w:val="Body"/>
+        <w:numPr>
+          <w:ilvl w:val="0"/>
+          <w:numId w:val="19"/>
+        </w:numPr>
+      </w:pPr>
+      <w:r>
+        <w:t>Missing Params =&gt; (400 Bad request) { error: missing params }</w:t>
+      </w:r>
+    </w:p>
+    <w:p>
+      <w:pPr>
+        <w:pStyle w:val="Body"/>
+        <w:numPr>
+          <w:ilvl w:val="0"/>
+          <w:numId w:val="19"/>
+        </w:numPr>
+      </w:pPr>
+      <w:r>
+        <w:t>Invalid Email =&gt; (400 Bad request) { error: invalid email address }</w:t>
+      </w:r>
+    </w:p>
+    <w:p>
+      <w:pPr>
+        <w:pStyle w:val="Body"/>
+        <w:numPr>
+          <w:ilvl w:val="0"/>
+          <w:numId w:val="19"/>
+        </w:numPr>
+      </w:pPr>
+      <w:r>
+        <w:t>Email Exists =&gt; (400 Bad request) { error: email already in use }</w:t>
+      </w:r>
+    </w:p>
+    <w:p>
+      <w:pPr>
+        <w:pStyle w:val="Body"/>
+        <w:numPr>
+          <w:ilvl w:val="0"/>
+          <w:numId w:val="19"/>
+        </w:numPr>
+      </w:pPr>
+      <w:r>
+        <w:t>Invalid Username =&gt; (400 Bad request) { error: invalid email address }</w:t>
+      </w:r>
+    </w:p>
+    <w:p>
+      <w:pPr>
+        <w:pStyle w:val="Body"/>
+        <w:numPr>
+          <w:ilvl w:val="0"/>
+          <w:numId w:val="19"/>
+        </w:numPr>
+      </w:pPr>
+      <w:r>
+        <w:t>Username Exists =&gt; (400 Bad request) { error: username already in use }</w:t>
+      </w:r>
+    </w:p>
+    <w:p>
+      <w:pPr>
+        <w:pStyle w:val="Body"/>
+        <w:numPr>
+          <w:ilvl w:val="0"/>
+          <w:numId w:val="19"/>
+        </w:numPr>
+      </w:pPr>
+      <w:r>
+        <w:t>Successful Registration =&gt; (20</w:t>
+      </w:r>
+      <w:r>
+        <w:t>1</w:t>
+      </w:r>
+      <w:r>
+        <w:t xml:space="preserve"> </w:t>
+      </w:r>
+      <w:r>
+        <w:t>Created</w:t>
+      </w:r>
+      <w:r>
+        <w:t>) { status: success }</w:t>
       </w:r>
     </w:p>
     <w:p>
@@ -776,24 +1134,14 @@
     </w:p>
     <w:p>
       <w:pPr>
-        <w:pStyle w:val="H1"/>
-      </w:pPr>
-      <w:bookmarkStart w:id="1" w:name="_Toc104219638"/>
+        <w:pStyle w:val="H2"/>
+      </w:pPr>
+      <w:bookmarkStart w:id="3" w:name="_Toc104901993"/>
       <w:r>
         <w:lastRenderedPageBreak/>
-        <w:t>Default Routes</w:t>
-      </w:r>
-      <w:bookmarkEnd w:id="1"/>
-    </w:p>
-    <w:p>
-      <w:pPr>
-        <w:pStyle w:val="H2"/>
-      </w:pPr>
-      <w:bookmarkStart w:id="2" w:name="_Toc104219639"/>
-      <w:r>
-        <w:t>Signup Route</w:t>
-      </w:r>
-      <w:bookmarkEnd w:id="2"/>
+        <w:t>Login Route</w:t>
+      </w:r>
+      <w:bookmarkEnd w:id="3"/>
     </w:p>
     <w:p>
       <w:pPr>
@@ -801,7 +1149,7 @@
         <w:ind w:firstLine="0"/>
       </w:pPr>
       <w:r>
-        <w:t>Route: /register</w:t>
+        <w:t>Route: /login</w:t>
       </w:r>
     </w:p>
     <w:p>
@@ -828,7 +1176,7 @@
         <w:ind w:firstLine="0"/>
       </w:pPr>
       <w:r>
-        <w:t>Request: [email] [username] [password]</w:t>
+        <w:t>Request: [email] [password]</w:t>
       </w:r>
     </w:p>
     <w:p>
@@ -882,7 +1230,13 @@
         </w:numPr>
       </w:pPr>
       <w:r>
-        <w:t>Email Exists =&gt; (400 Bad request) { error: email already in use }</w:t>
+        <w:t>Failed Authentication =&gt; (400 Bad request) { error: incorrect username or password</w:t>
+      </w:r>
+      <w:r>
+        <w:t xml:space="preserve"> </w:t>
+      </w:r>
+      <w:r>
+        <w:t>}</w:t>
       </w:r>
     </w:p>
     <w:p>
@@ -894,7 +1248,58 @@
         </w:numPr>
       </w:pPr>
       <w:r>
-        <w:t>Invalid Username =&gt; (400 Bad request) { error: invalid email address }</w:t>
+        <w:t>Successful Update =&gt; (200 OK) { token: [jwt_token] }</w:t>
+      </w:r>
+    </w:p>
+    <w:p>
+      <w:pPr>
+        <w:pStyle w:val="Body"/>
+        <w:ind w:firstLine="0"/>
+      </w:pPr>
+    </w:p>
+    <w:p>
+      <w:pPr>
+        <w:pStyle w:val="Body"/>
+        <w:ind w:firstLine="0"/>
+      </w:pPr>
+      <w:r>
+        <w:t>Route: /login/verify</w:t>
+      </w:r>
+    </w:p>
+    <w:p>
+      <w:pPr>
+        <w:pStyle w:val="Body"/>
+        <w:ind w:firstLine="0"/>
+      </w:pPr>
+      <w:r>
+        <w:t>Method: GET</w:t>
+      </w:r>
+    </w:p>
+    <w:p>
+      <w:pPr>
+        <w:pStyle w:val="Body"/>
+        <w:ind w:firstLine="0"/>
+      </w:pPr>
+      <w:r>
+        <w:t>Request: [header: token]</w:t>
+      </w:r>
+    </w:p>
+    <w:p>
+      <w:pPr>
+        <w:pStyle w:val="Body"/>
+        <w:ind w:firstLine="0"/>
+      </w:pPr>
+      <w:r>
+        <w:t>Response Type: JSON</w:t>
+      </w:r>
+    </w:p>
+    <w:p>
+      <w:pPr>
+        <w:pStyle w:val="Body"/>
+        <w:ind w:firstLine="0"/>
+      </w:pPr>
+      <w:r>
+        <w:t xml:space="preserve">Responses: </w:t>
       </w:r>
     </w:p>
     <w:p>
@@ -906,7 +1311,7 @@
         </w:numPr>
       </w:pPr>
       <w:r>
-        <w:t>Username Exists =&gt; (400 Bad request) { error: username already in use }</w:t>
+        <w:t>Missing Header =&gt; (400 Bad request) { error: missing token }</w:t>
       </w:r>
     </w:p>
     <w:p>
@@ -918,20 +1323,116 @@
         </w:numPr>
       </w:pPr>
       <w:r>
-        <w:t>Successful Registration =&gt; (20</w:t>
-      </w:r>
-      <w:r>
-        <w:t>1</w:t>
-      </w:r>
-      <w:r>
-        <w:t xml:space="preserve"> </w:t>
-      </w:r>
-      <w:r>
-        <w:t>Created</w:t>
-      </w:r>
-      <w:r>
-        <w:t>) { status: success }</w:t>
-      </w:r>
+        <w:t>Invalid Token =&gt; (400 Bad request) { error: invalid token }</w:t>
+      </w:r>
+    </w:p>
+    <w:p>
+      <w:pPr>
+        <w:pStyle w:val="Body"/>
+        <w:numPr>
+          <w:ilvl w:val="0"/>
+          <w:numId w:val="19"/>
+        </w:numPr>
+      </w:pPr>
+      <w:r>
+        <w:t>Valid Token =&gt; (200 OK) { }</w:t>
+      </w:r>
+    </w:p>
+    <w:p>
+      <w:pPr>
+        <w:pStyle w:val="Body"/>
+        <w:ind w:firstLine="0"/>
+      </w:pPr>
+    </w:p>
+    <w:p>
+      <w:pPr>
+        <w:pStyle w:val="Body"/>
+        <w:ind w:firstLine="0"/>
+      </w:pPr>
+      <w:r>
+        <w:t>Route: /login/</w:t>
+      </w:r>
+      <w:r>
+        <w:t>renew</w:t>
+      </w:r>
+    </w:p>
+    <w:p>
+      <w:pPr>
+        <w:pStyle w:val="Body"/>
+        <w:ind w:firstLine="0"/>
+      </w:pPr>
+      <w:r>
+        <w:t>Method: GET</w:t>
+      </w:r>
+    </w:p>
+    <w:p>
+      <w:pPr>
+        <w:pStyle w:val="Body"/>
+        <w:ind w:firstLine="0"/>
+      </w:pPr>
+      <w:r>
+        <w:t>Request: [header: token]</w:t>
+      </w:r>
+    </w:p>
+    <w:p>
+      <w:pPr>
+        <w:pStyle w:val="Body"/>
+        <w:ind w:firstLine="0"/>
+      </w:pPr>
+      <w:r>
+        <w:t>Response Type: JSON</w:t>
+      </w:r>
+    </w:p>
+    <w:p>
+      <w:pPr>
+        <w:pStyle w:val="Body"/>
+        <w:ind w:firstLine="0"/>
+      </w:pPr>
+      <w:r>
+        <w:t xml:space="preserve">Responses: </w:t>
+      </w:r>
+    </w:p>
+    <w:p>
+      <w:pPr>
+        <w:pStyle w:val="Body"/>
+        <w:numPr>
+          <w:ilvl w:val="0"/>
+          <w:numId w:val="19"/>
+        </w:numPr>
+      </w:pPr>
+      <w:r>
+        <w:t>Missing Header =&gt; (400 Bad request) { error: missing token }</w:t>
+      </w:r>
+    </w:p>
+    <w:p>
+      <w:pPr>
+        <w:pStyle w:val="Body"/>
+        <w:numPr>
+          <w:ilvl w:val="0"/>
+          <w:numId w:val="19"/>
+        </w:numPr>
+      </w:pPr>
+      <w:r>
+        <w:t>Invalid Token =&gt; (400 Bad request) { error: invalid token }</w:t>
+      </w:r>
+    </w:p>
+    <w:p>
+      <w:pPr>
+        <w:pStyle w:val="Body"/>
+        <w:numPr>
+          <w:ilvl w:val="0"/>
+          <w:numId w:val="19"/>
+        </w:numPr>
+      </w:pPr>
+      <w:r>
+        <w:t>Valid Token =&gt; (200 OK) { token: [jwt_token] }</w:t>
+      </w:r>
+    </w:p>
+    <w:p>
+      <w:pPr>
+        <w:pStyle w:val="Body"/>
+        <w:ind w:firstLine="0"/>
+      </w:pPr>
     </w:p>
     <w:p>
       <w:pPr>
@@ -941,6 +1442,9 @@
         </w:rPr>
       </w:pPr>
       <w:r>
+        <w:rPr>
+          <w:rFonts w:asciiTheme="minorHAnsi" w:hAnsiTheme="minorHAnsi"/>
+        </w:rPr>
         <w:br w:type="page"/>
       </w:r>
     </w:p>
@@ -948,12 +1452,12 @@
       <w:pPr>
         <w:pStyle w:val="H2"/>
       </w:pPr>
-      <w:bookmarkStart w:id="3" w:name="_Toc104219640"/>
+      <w:bookmarkStart w:id="4" w:name="_Toc104901994"/>
       <w:r>
         <w:lastRenderedPageBreak/>
-        <w:t>Login Route</w:t>
-      </w:r>
-      <w:bookmarkEnd w:id="3"/>
+        <w:t>User routes</w:t>
+      </w:r>
+      <w:bookmarkEnd w:id="4"/>
     </w:p>
     <w:p>
       <w:pPr>
@@ -961,7 +1465,10 @@
         <w:ind w:firstLine="0"/>
       </w:pPr>
       <w:r>
-        <w:t>Route: /login</w:t>
+        <w:t>Route: /user</w:t>
+      </w:r>
+      <w:r>
+        <w:t>/:username</w:t>
       </w:r>
     </w:p>
     <w:p>
@@ -970,31 +1477,7 @@
         <w:ind w:firstLine="0"/>
       </w:pPr>
       <w:r>
-        <w:t>Method: POST</w:t>
-      </w:r>
-    </w:p>
-    <w:p>
-      <w:pPr>
-        <w:pStyle w:val="Body"/>
-        <w:ind w:firstLine="0"/>
-      </w:pPr>
-      <w:r>
-        <w:t>Request Type: JSON</w:t>
-      </w:r>
-    </w:p>
-    <w:p>
-      <w:pPr>
-        <w:pStyle w:val="Body"/>
-        <w:ind w:firstLine="0"/>
-      </w:pPr>
-      <w:r>
-        <w:t xml:space="preserve">Request: [email] </w:t>
-      </w:r>
-      <w:r>
-        <w:t xml:space="preserve">[username] </w:t>
-      </w:r>
-      <w:r>
-        <w:t>[password]</w:t>
+        <w:t>Method: GET</w:t>
       </w:r>
     </w:p>
     <w:p>
@@ -1024,7 +1507,7 @@
         </w:numPr>
       </w:pPr>
       <w:r>
-        <w:t>Invalid Token =&gt; (400 Bad request) { error: incorrect email or password }</w:t>
+        <w:t>Missing Params =&gt; (400 Bad request) { error: missing params }</w:t>
       </w:r>
     </w:p>
     <w:p>
@@ -1036,13 +1519,7 @@
         </w:numPr>
       </w:pPr>
       <w:r>
-        <w:t xml:space="preserve">Missing Params =&gt; (400 Bad request) { error: </w:t>
-      </w:r>
-      <w:r>
-        <w:t>m</w:t>
-      </w:r>
-      <w:r>
-        <w:t>issing params }</w:t>
+        <w:t>Username Doesn’t Exist =&gt; (404 Not Found) { error: user not found }</w:t>
       </w:r>
     </w:p>
     <w:p>
@@ -1054,7 +1531,70 @@
         </w:numPr>
       </w:pPr>
       <w:r>
-        <w:t>Invalid Email =&gt; (400 Bad request) { error: invalid email address }</w:t>
+        <w:t>Success =&gt; (200 OK) {</w:t>
+      </w:r>
+      <w:r>
+        <w:t xml:space="preserve"> username</w:t>
+      </w:r>
+      <w:r>
+        <w:t xml:space="preserve"> </w:t>
+      </w:r>
+      <w:r>
+        <w:t>}</w:t>
+      </w:r>
+    </w:p>
+    <w:p>
+      <w:pPr>
+        <w:spacing w:before="0" w:after="0" w:line="240" w:lineRule="auto"/>
+        <w:rPr>
+          <w:rFonts w:asciiTheme="minorHAnsi" w:hAnsiTheme="minorHAnsi"/>
+        </w:rPr>
+      </w:pPr>
+    </w:p>
+    <w:p>
+      <w:pPr>
+        <w:pStyle w:val="H2"/>
+      </w:pPr>
+      <w:bookmarkStart w:id="5" w:name="_Toc104901995"/>
+      <w:r>
+        <w:t>Unit Route</w:t>
+      </w:r>
+      <w:bookmarkEnd w:id="5"/>
+    </w:p>
+    <w:p>
+      <w:pPr>
+        <w:pStyle w:val="Body"/>
+        <w:ind w:firstLine="0"/>
+      </w:pPr>
+      <w:r>
+        <w:t>Route: /unit</w:t>
+      </w:r>
+    </w:p>
+    <w:p>
+      <w:pPr>
+        <w:pStyle w:val="Body"/>
+        <w:ind w:firstLine="0"/>
+      </w:pPr>
+      <w:r>
+        <w:t>Method: GET</w:t>
+      </w:r>
+    </w:p>
+    <w:p>
+      <w:pPr>
+        <w:pStyle w:val="Body"/>
+        <w:ind w:firstLine="0"/>
+      </w:pPr>
+      <w:r>
+        <w:t>Response Type: JSON</w:t>
+      </w:r>
+    </w:p>
+    <w:p>
+      <w:pPr>
+        <w:pStyle w:val="Body"/>
+        <w:ind w:firstLine="0"/>
+      </w:pPr>
+      <w:r>
+        <w:t xml:space="preserve">Responses: </w:t>
       </w:r>
     </w:p>
     <w:p>
@@ -1066,7 +1606,7 @@
         </w:numPr>
       </w:pPr>
       <w:r>
-        <w:t>Email Exists =&gt; (400 Bad request) { error: email already in use }</w:t>
+        <w:t>Missing token =&gt; (401 Unauthorized) { error: missing token }</w:t>
       </w:r>
     </w:p>
     <w:p>
@@ -1078,7 +1618,73 @@
         </w:numPr>
       </w:pPr>
       <w:r>
-        <w:t>Invalid Username =&gt; (400 Bad request) { error: invalid email address }</w:t>
+        <w:t>Success =&gt; (200 OK) { units }</w:t>
+      </w:r>
+    </w:p>
+    <w:p>
+      <w:pPr>
+        <w:pStyle w:val="Body"/>
+        <w:ind w:firstLine="0"/>
+      </w:pPr>
+    </w:p>
+    <w:p>
+      <w:pPr>
+        <w:pStyle w:val="Body"/>
+        <w:ind w:firstLine="0"/>
+      </w:pPr>
+      <w:r>
+        <w:t>Route: /unit</w:t>
+      </w:r>
+    </w:p>
+    <w:p>
+      <w:pPr>
+        <w:pStyle w:val="Body"/>
+        <w:ind w:firstLine="0"/>
+      </w:pPr>
+      <w:r>
+        <w:t xml:space="preserve">Method: </w:t>
+      </w:r>
+      <w:r>
+        <w:t>POST</w:t>
+      </w:r>
+    </w:p>
+    <w:p>
+      <w:pPr>
+        <w:pStyle w:val="Body"/>
+        <w:ind w:firstLine="0"/>
+      </w:pPr>
+      <w:r>
+        <w:t>Request</w:t>
+      </w:r>
+      <w:r>
+        <w:t xml:space="preserve"> Type: JSON</w:t>
+      </w:r>
+    </w:p>
+    <w:p>
+      <w:pPr>
+        <w:pStyle w:val="Body"/>
+        <w:ind w:firstLine="0"/>
+      </w:pPr>
+      <w:r>
+        <w:t>Request: [label], [start], [end]</w:t>
+      </w:r>
+    </w:p>
+    <w:p>
+      <w:pPr>
+        <w:pStyle w:val="Body"/>
+        <w:ind w:firstLine="0"/>
+      </w:pPr>
+      <w:r>
+        <w:t>Response Type: JSON</w:t>
+      </w:r>
+    </w:p>
+    <w:p>
+      <w:pPr>
+        <w:pStyle w:val="Body"/>
+        <w:ind w:firstLine="0"/>
+      </w:pPr>
+      <w:r>
+        <w:t xml:space="preserve">Responses: </w:t>
       </w:r>
     </w:p>
     <w:p>
@@ -1090,7 +1696,7 @@
         </w:numPr>
       </w:pPr>
       <w:r>
-        <w:t>Username Exists =&gt; (400 Bad request) { error: username already in use }</w:t>
+        <w:t>Missing token =&gt; (401 Unauthorized) { error: missing token }</w:t>
       </w:r>
     </w:p>
     <w:p>
@@ -1102,16 +1708,28 @@
         </w:numPr>
       </w:pPr>
       <w:r>
-        <w:t>Invalid Token</w:t>
-      </w:r>
-      <w:r>
-        <w:t xml:space="preserve"> =&gt; (400 Bad request) { error: </w:t>
-      </w:r>
-      <w:r>
-        <w:t>i</w:t>
-      </w:r>
-      <w:r>
-        <w:t>ncorrect email or password }</w:t>
+        <w:t>Missing params</w:t>
+      </w:r>
+      <w:r>
+        <w:t>=&gt; (40</w:t>
+      </w:r>
+      <w:r>
+        <w:t>0</w:t>
+      </w:r>
+      <w:r>
+        <w:t xml:space="preserve"> </w:t>
+      </w:r>
+      <w:r>
+        <w:t>Bad Request</w:t>
+      </w:r>
+      <w:r>
+        <w:t xml:space="preserve">) { error: missing </w:t>
+      </w:r>
+      <w:r>
+        <w:t xml:space="preserve">params </w:t>
+      </w:r>
+      <w:r>
+        <w:t>}</w:t>
       </w:r>
     </w:p>
     <w:p>
@@ -1123,15 +1741,25 @@
         </w:numPr>
       </w:pPr>
       <w:r>
-        <w:t>Successful Update =&gt; (200 OK) { token: [</w:t>
-      </w:r>
-      <w:proofErr w:type="spellStart"/>
-      <w:r>
-        <w:t>jwt_token</w:t>
-      </w:r>
-      <w:proofErr w:type="spellEnd"/>
-      <w:r>
-        <w:t>] }</w:t>
+        <w:t>Success =&gt; (20</w:t>
+      </w:r>
+      <w:r>
+        <w:t>1</w:t>
+      </w:r>
+      <w:r>
+        <w:t xml:space="preserve"> </w:t>
+      </w:r>
+      <w:r>
+        <w:t>Created</w:t>
+      </w:r>
+      <w:r>
+        <w:t>) {</w:t>
+      </w:r>
+      <w:r>
+        <w:t xml:space="preserve"> </w:t>
+      </w:r>
+      <w:r>
+        <w:t>}</w:t>
       </w:r>
     </w:p>
     <w:p>
@@ -1142,22 +1770,21 @@
         </w:rPr>
       </w:pPr>
       <w:r>
-        <w:rPr>
-          <w:rFonts w:asciiTheme="minorHAnsi" w:hAnsiTheme="minorHAnsi"/>
-        </w:rPr>
         <w:br w:type="page"/>
       </w:r>
     </w:p>
     <w:p>
       <w:pPr>
-        <w:pStyle w:val="H2"/>
-      </w:pPr>
-      <w:bookmarkStart w:id="4" w:name="_Toc104219641"/>
+        <w:pStyle w:val="Body"/>
+        <w:ind w:firstLine="0"/>
+      </w:pPr>
       <w:r>
         <w:lastRenderedPageBreak/>
-        <w:t>User routes</w:t>
-      </w:r>
-      <w:bookmarkEnd w:id="4"/>
+        <w:t>Route: /unit</w:t>
+      </w:r>
+      <w:r>
+        <w:t>/thisweek</w:t>
+      </w:r>
     </w:p>
     <w:p>
       <w:pPr>
@@ -1165,7 +1792,10 @@
         <w:ind w:firstLine="0"/>
       </w:pPr>
       <w:r>
-        <w:t>Route: /user</w:t>
+        <w:t xml:space="preserve">Method: </w:t>
+      </w:r>
+      <w:r>
+        <w:t>GET</w:t>
       </w:r>
     </w:p>
     <w:p>
@@ -1174,25 +1804,10 @@
         <w:ind w:firstLine="0"/>
       </w:pPr>
       <w:r>
-        <w:t>Method: GET</w:t>
-      </w:r>
-    </w:p>
-    <w:p>
-      <w:pPr>
-        <w:pStyle w:val="Body"/>
-        <w:ind w:firstLine="0"/>
-      </w:pPr>
-      <w:r>
-        <w:t>Request: username=”username”</w:t>
-      </w:r>
-    </w:p>
-    <w:p>
-      <w:pPr>
-        <w:pStyle w:val="Body"/>
-        <w:ind w:firstLine="0"/>
-      </w:pPr>
-      <w:r>
-        <w:t>Response Type: JSON</w:t>
+        <w:t xml:space="preserve">Response Type: </w:t>
+      </w:r>
+      <w:r>
+        <w:t>JSON</w:t>
       </w:r>
     </w:p>
     <w:p>
@@ -1213,7 +1828,7 @@
         </w:numPr>
       </w:pPr>
       <w:r>
-        <w:t>Missing Params =&gt; (400 Bad request) { error: missing params }</w:t>
+        <w:t>Missing token =&gt; (401 Unauthorized) { error: missing token }</w:t>
       </w:r>
     </w:p>
     <w:p>
@@ -1225,7 +1840,60 @@
         </w:numPr>
       </w:pPr>
       <w:r>
-        <w:t>Username Doesn’t Exist =&gt; (404 Not Found) { error: user not found }</w:t>
+        <w:t>Success =&gt; (200 OK) { units }</w:t>
+      </w:r>
+    </w:p>
+    <w:p>
+      <w:pPr>
+        <w:spacing w:before="0" w:after="0" w:line="240" w:lineRule="auto"/>
+        <w:rPr>
+          <w:rFonts w:asciiTheme="minorHAnsi" w:hAnsiTheme="minorHAnsi"/>
+        </w:rPr>
+      </w:pPr>
+    </w:p>
+    <w:p>
+      <w:pPr>
+        <w:pStyle w:val="Body"/>
+        <w:ind w:firstLine="0"/>
+      </w:pPr>
+      <w:r>
+        <w:t>Route: /unit</w:t>
+      </w:r>
+      <w:r>
+        <w:t>/lastweek</w:t>
+      </w:r>
+    </w:p>
+    <w:p>
+      <w:pPr>
+        <w:pStyle w:val="Body"/>
+        <w:ind w:firstLine="0"/>
+      </w:pPr>
+      <w:r>
+        <w:t xml:space="preserve">Method: </w:t>
+      </w:r>
+      <w:r>
+        <w:t>GET</w:t>
+      </w:r>
+    </w:p>
+    <w:p>
+      <w:pPr>
+        <w:pStyle w:val="Body"/>
+        <w:ind w:firstLine="0"/>
+      </w:pPr>
+      <w:r>
+        <w:t xml:space="preserve">Response Type: </w:t>
+      </w:r>
+      <w:r>
+        <w:t>JSON</w:t>
+      </w:r>
+    </w:p>
+    <w:p>
+      <w:pPr>
+        <w:pStyle w:val="Body"/>
+        <w:ind w:firstLine="0"/>
+      </w:pPr>
+      <w:r>
+        <w:t xml:space="preserve">Responses: </w:t>
       </w:r>
     </w:p>
     <w:p>
@@ -1237,76 +1905,7 @@
         </w:numPr>
       </w:pPr>
       <w:r>
-        <w:t>Success =&gt; (200 OK) {</w:t>
-      </w:r>
-      <w:r>
-        <w:t xml:space="preserve"> … </w:t>
-      </w:r>
-      <w:r>
-        <w:t>}</w:t>
-      </w:r>
-    </w:p>
-    <w:p>
-      <w:pPr>
-        <w:pStyle w:val="Body"/>
-        <w:ind w:firstLine="0"/>
-      </w:pPr>
-    </w:p>
-    <w:p>
-      <w:pPr>
-        <w:pStyle w:val="Body"/>
-        <w:ind w:firstLine="0"/>
-      </w:pPr>
-      <w:r>
-        <w:t>Route: /user</w:t>
-      </w:r>
-    </w:p>
-    <w:p>
-      <w:pPr>
-        <w:pStyle w:val="Body"/>
-        <w:ind w:firstLine="0"/>
-      </w:pPr>
-      <w:r>
-        <w:t>Method: PATCH</w:t>
-      </w:r>
-    </w:p>
-    <w:p>
-      <w:pPr>
-        <w:pStyle w:val="Body"/>
-        <w:ind w:firstLine="0"/>
-      </w:pPr>
-      <w:r>
-        <w:t>Request Type: JSON</w:t>
-      </w:r>
-    </w:p>
-    <w:p>
-      <w:pPr>
-        <w:pStyle w:val="Body"/>
-        <w:ind w:firstLine="0"/>
-      </w:pPr>
-      <w:r>
-        <w:t xml:space="preserve">Request: </w:t>
-      </w:r>
-      <w:r>
-        <w:t>[email] [username] [password]</w:t>
-      </w:r>
-    </w:p>
-    <w:p>
-      <w:pPr>
-        <w:pStyle w:val="Body"/>
-        <w:ind w:firstLine="0"/>
-      </w:pPr>
-      <w:r>
-        <w:t>Response Type: JSON</w:t>
-      </w:r>
-    </w:p>
-    <w:p>
-      <w:pPr>
-        <w:pStyle w:val="Body"/>
-        <w:ind w:firstLine="0"/>
-      </w:pPr>
-      <w:r>
-        <w:t xml:space="preserve">Responses: </w:t>
+        <w:t>Missing token =&gt; (401 Unauthorized) { error: missing token }</w:t>
       </w:r>
     </w:p>
     <w:p>
@@ -1318,7 +1917,67 @@
         </w:numPr>
       </w:pPr>
       <w:r>
-        <w:t>Missing Params =&gt; (400 Bad request) { error: missing params }</w:t>
+        <w:t>Success =&gt; (201 Created) { }</w:t>
+      </w:r>
+    </w:p>
+    <w:p>
+      <w:pPr>
+        <w:spacing w:before="0" w:after="0" w:line="240" w:lineRule="auto"/>
+        <w:rPr>
+          <w:rFonts w:asciiTheme="minorHAnsi" w:hAnsiTheme="minorHAnsi"/>
+        </w:rPr>
+      </w:pPr>
+    </w:p>
+    <w:p>
+      <w:pPr>
+        <w:pStyle w:val="H2"/>
+      </w:pPr>
+      <w:bookmarkStart w:id="6" w:name="_Toc104901996"/>
+      <w:r>
+        <w:t>Profile Route</w:t>
+      </w:r>
+      <w:bookmarkEnd w:id="6"/>
+    </w:p>
+    <w:p>
+      <w:pPr>
+        <w:pStyle w:val="Body"/>
+        <w:ind w:firstLine="0"/>
+      </w:pPr>
+      <w:r>
+        <w:t>Route: /</w:t>
+      </w:r>
+      <w:r>
+        <w:t>profile</w:t>
+      </w:r>
+    </w:p>
+    <w:p>
+      <w:pPr>
+        <w:pStyle w:val="Body"/>
+        <w:ind w:firstLine="0"/>
+      </w:pPr>
+      <w:r>
+        <w:t xml:space="preserve">Method: </w:t>
+      </w:r>
+      <w:r>
+        <w:t>GET</w:t>
+      </w:r>
+    </w:p>
+    <w:p>
+      <w:pPr>
+        <w:pStyle w:val="Body"/>
+        <w:ind w:firstLine="0"/>
+      </w:pPr>
+      <w:r>
+        <w:t>Response Type: JSON</w:t>
+      </w:r>
+    </w:p>
+    <w:p>
+      <w:pPr>
+        <w:pStyle w:val="Body"/>
+        <w:ind w:firstLine="0"/>
+      </w:pPr>
+      <w:r>
+        <w:t xml:space="preserve">Responses: </w:t>
       </w:r>
     </w:p>
     <w:p>
@@ -1330,15 +1989,40 @@
         </w:numPr>
       </w:pPr>
       <w:r>
-        <w:t>Success =&gt; (200 OK) { token: [</w:t>
-      </w:r>
-      <w:proofErr w:type="spellStart"/>
-      <w:r>
-        <w:t>jwt_token</w:t>
-      </w:r>
-      <w:proofErr w:type="spellEnd"/>
-      <w:r>
-        <w:t>] }</w:t>
+        <w:t>Missing token =&gt; (401 Unauthorized) { error: missing token }</w:t>
+      </w:r>
+    </w:p>
+    <w:p>
+      <w:pPr>
+        <w:pStyle w:val="Body"/>
+        <w:numPr>
+          <w:ilvl w:val="0"/>
+          <w:numId w:val="19"/>
+        </w:numPr>
+      </w:pPr>
+      <w:r>
+        <w:t>Success =&gt; (20</w:t>
+      </w:r>
+      <w:r>
+        <w:t>0</w:t>
+      </w:r>
+      <w:r>
+        <w:t xml:space="preserve"> </w:t>
+      </w:r>
+      <w:r>
+        <w:t>OK</w:t>
+      </w:r>
+      <w:r>
+        <w:t>) {</w:t>
+      </w:r>
+      <w:r>
+        <w:t xml:space="preserve"> </w:t>
+      </w:r>
+      <w:r>
+        <w:t>profile</w:t>
+      </w:r>
+      <w:r>
+        <w:t xml:space="preserve"> }</w:t>
       </w:r>
     </w:p>
     <w:p>
@@ -1348,20 +2032,16 @@
           <w:rFonts w:asciiTheme="minorHAnsi" w:hAnsiTheme="minorHAnsi"/>
         </w:rPr>
       </w:pPr>
-      <w:r>
-        <w:br w:type="page"/>
-      </w:r>
     </w:p>
     <w:p>
       <w:pPr>
         <w:pStyle w:val="H2"/>
       </w:pPr>
-      <w:bookmarkStart w:id="5" w:name="_Toc104219642"/>
-      <w:r>
-        <w:lastRenderedPageBreak/>
-        <w:t>Unit Route</w:t>
-      </w:r>
-      <w:bookmarkEnd w:id="5"/>
+      <w:bookmarkStart w:id="7" w:name="_Toc104901997"/>
+      <w:r>
+        <w:t>Leaderboard Route</w:t>
+      </w:r>
+      <w:bookmarkEnd w:id="7"/>
     </w:p>
     <w:p>
       <w:pPr>
@@ -1372,7 +2052,7 @@
         <w:t>Route: /</w:t>
       </w:r>
       <w:r>
-        <w:t>unit</w:t>
+        <w:t>leaderboard</w:t>
       </w:r>
     </w:p>
     <w:p>
@@ -1382,18 +2062,6 @@
       </w:pPr>
       <w:r>
         <w:t>Method: GET</w:t>
-      </w:r>
-    </w:p>
-    <w:p>
-      <w:pPr>
-        <w:pStyle w:val="Body"/>
-        <w:ind w:firstLine="0"/>
-      </w:pPr>
-      <w:r>
-        <w:t xml:space="preserve">Request: </w:t>
-      </w:r>
-      <w:r>
-        <w:t>none</w:t>
       </w:r>
     </w:p>
     <w:p>
@@ -1438,7 +2106,7 @@
         <w:t xml:space="preserve">Success =&gt; (200 OK) { </w:t>
       </w:r>
       <w:r>
-        <w:t>units</w:t>
+        <w:t>leaderboard</w:t>
       </w:r>
       <w:r>
         <w:t xml:space="preserve"> }</w:t>
@@ -1449,240 +2117,6 @@
         <w:pStyle w:val="Body"/>
         <w:ind w:firstLine="0"/>
       </w:pPr>
-    </w:p>
-    <w:p>
-      <w:pPr>
-        <w:pStyle w:val="Body"/>
-        <w:ind w:firstLine="0"/>
-      </w:pPr>
-      <w:r>
-        <w:t>Route: /unit</w:t>
-      </w:r>
-    </w:p>
-    <w:p>
-      <w:pPr>
-        <w:pStyle w:val="Body"/>
-        <w:ind w:firstLine="0"/>
-      </w:pPr>
-      <w:r>
-        <w:t xml:space="preserve">Method: </w:t>
-      </w:r>
-      <w:r>
-        <w:t>GET</w:t>
-      </w:r>
-    </w:p>
-    <w:p>
-      <w:pPr>
-        <w:pStyle w:val="Body"/>
-        <w:ind w:firstLine="0"/>
-      </w:pPr>
-      <w:r>
-        <w:t xml:space="preserve">Request: </w:t>
-      </w:r>
-      <w:r>
-        <w:t>[username]</w:t>
-      </w:r>
-    </w:p>
-    <w:p>
-      <w:pPr>
-        <w:pStyle w:val="Body"/>
-        <w:ind w:firstLine="0"/>
-      </w:pPr>
-      <w:r>
-        <w:t xml:space="preserve">Response Type: </w:t>
-      </w:r>
-      <w:r>
-        <w:t>JSON</w:t>
-      </w:r>
-    </w:p>
-    <w:p>
-      <w:pPr>
-        <w:pStyle w:val="Body"/>
-        <w:ind w:firstLine="0"/>
-      </w:pPr>
-      <w:r>
-        <w:t xml:space="preserve">Responses: </w:t>
-      </w:r>
-    </w:p>
-    <w:p>
-      <w:pPr>
-        <w:pStyle w:val="Body"/>
-        <w:numPr>
-          <w:ilvl w:val="0"/>
-          <w:numId w:val="19"/>
-        </w:numPr>
-      </w:pPr>
-      <w:r>
-        <w:t>Missing token =&gt; (401 Unauthorized) { error: missing token }</w:t>
-      </w:r>
-    </w:p>
-    <w:p>
-      <w:pPr>
-        <w:pStyle w:val="Body"/>
-        <w:numPr>
-          <w:ilvl w:val="0"/>
-          <w:numId w:val="19"/>
-        </w:numPr>
-      </w:pPr>
-      <w:r>
-        <w:t>Missing Params =&gt; (400 Bad request) { error: missing params }</w:t>
-      </w:r>
-    </w:p>
-    <w:p>
-      <w:pPr>
-        <w:pStyle w:val="Body"/>
-        <w:numPr>
-          <w:ilvl w:val="0"/>
-          <w:numId w:val="19"/>
-        </w:numPr>
-      </w:pPr>
-      <w:r>
-        <w:t>Success =&gt; (200 OK) { units }</w:t>
-      </w:r>
-    </w:p>
-    <w:p>
-      <w:pPr>
-        <w:spacing w:before="0" w:after="0" w:line="240" w:lineRule="auto"/>
-        <w:rPr>
-          <w:rFonts w:asciiTheme="minorHAnsi" w:hAnsiTheme="minorHAnsi"/>
-        </w:rPr>
-      </w:pPr>
-    </w:p>
-    <w:p>
-      <w:pPr>
-        <w:pStyle w:val="Body"/>
-        <w:ind w:firstLine="0"/>
-      </w:pPr>
-      <w:r>
-        <w:t>Route: /unit</w:t>
-      </w:r>
-    </w:p>
-    <w:p>
-      <w:pPr>
-        <w:pStyle w:val="Body"/>
-        <w:ind w:firstLine="0"/>
-      </w:pPr>
-      <w:r>
-        <w:t>Method: POST</w:t>
-      </w:r>
-    </w:p>
-    <w:p>
-      <w:pPr>
-        <w:pStyle w:val="Body"/>
-        <w:ind w:firstLine="0"/>
-      </w:pPr>
-      <w:r>
-        <w:t>Request Type: JSON</w:t>
-      </w:r>
-    </w:p>
-    <w:p>
-      <w:pPr>
-        <w:pStyle w:val="Body"/>
-        <w:ind w:firstLine="0"/>
-      </w:pPr>
-      <w:r>
-        <w:t xml:space="preserve">Request: </w:t>
-      </w:r>
-      <w:r>
-        <w:t>[label],</w:t>
-      </w:r>
-      <w:r>
-        <w:t xml:space="preserve"> </w:t>
-      </w:r>
-      <w:r>
-        <w:t>[</w:t>
-      </w:r>
-      <w:proofErr w:type="spellStart"/>
-      <w:r>
-        <w:t>start_time</w:t>
-      </w:r>
-      <w:proofErr w:type="spellEnd"/>
-      <w:r>
-        <w:t>],</w:t>
-      </w:r>
-      <w:r>
-        <w:t xml:space="preserve"> </w:t>
-      </w:r>
-      <w:r>
-        <w:t>[</w:t>
-      </w:r>
-      <w:proofErr w:type="spellStart"/>
-      <w:r>
-        <w:t>end_time</w:t>
-      </w:r>
-      <w:proofErr w:type="spellEnd"/>
-      <w:r>
-        <w:t>]</w:t>
-      </w:r>
-    </w:p>
-    <w:p>
-      <w:pPr>
-        <w:pStyle w:val="Body"/>
-        <w:ind w:firstLine="0"/>
-      </w:pPr>
-      <w:r>
-        <w:t xml:space="preserve">Response Type: </w:t>
-      </w:r>
-      <w:r>
-        <w:t>JSON</w:t>
-      </w:r>
-    </w:p>
-    <w:p>
-      <w:pPr>
-        <w:pStyle w:val="Body"/>
-        <w:ind w:firstLine="0"/>
-      </w:pPr>
-      <w:r>
-        <w:t xml:space="preserve">Responses: </w:t>
-      </w:r>
-    </w:p>
-    <w:p>
-      <w:pPr>
-        <w:pStyle w:val="Body"/>
-        <w:numPr>
-          <w:ilvl w:val="0"/>
-          <w:numId w:val="19"/>
-        </w:numPr>
-      </w:pPr>
-      <w:r>
-        <w:t>Missing token =&gt; (401 Unauthorized) { error: missing token }</w:t>
-      </w:r>
-    </w:p>
-    <w:p>
-      <w:pPr>
-        <w:pStyle w:val="Body"/>
-        <w:numPr>
-          <w:ilvl w:val="0"/>
-          <w:numId w:val="19"/>
-        </w:numPr>
-      </w:pPr>
-      <w:r>
-        <w:t>Missing Params =&gt; (400 Bad request) { error: missing params }</w:t>
-      </w:r>
-    </w:p>
-    <w:p>
-      <w:pPr>
-        <w:pStyle w:val="Body"/>
-        <w:numPr>
-          <w:ilvl w:val="0"/>
-          <w:numId w:val="19"/>
-        </w:numPr>
-      </w:pPr>
-      <w:r>
-        <w:t>Success =&gt; (20</w:t>
-      </w:r>
-      <w:r>
-        <w:t>1</w:t>
-      </w:r>
-      <w:r>
-        <w:t xml:space="preserve"> </w:t>
-      </w:r>
-      <w:r>
-        <w:t>Created</w:t>
-      </w:r>
-      <w:r>
-        <w:t>) { }</w:t>
-      </w:r>
     </w:p>
     <w:sectPr>
       <w:headerReference w:type="default" r:id="rId10"/>

</xml_diff>